<commit_message>
One Written Unit Test
</commit_message>
<xml_diff>
--- a/deliverable5/RootDigital_Deliverable_5_TestPlan.docx
+++ b/deliverable5/RootDigital_Deliverable_5_TestPlan.docx
@@ -3,128 +3,27 @@
 <w:document xmlns:wpc="http://schemas.microsoft.com/office/word/2010/wordprocessingCanvas" xmlns:cx="http://schemas.microsoft.com/office/drawing/2014/chartex" xmlns:cx1="http://schemas.microsoft.com/office/drawing/2015/9/8/chartex" xmlns:cx2="http://schemas.microsoft.com/office/drawing/2015/10/21/chartex" xmlns:cx3="http://schemas.microsoft.com/office/drawing/2016/5/9/chartex" xmlns:cx4="http://schemas.microsoft.com/office/drawing/2016/5/10/chartex" xmlns:cx5="http://schemas.microsoft.com/office/drawing/2016/5/11/chartex" xmlns:cx6="http://schemas.microsoft.com/office/drawing/2016/5/12/chartex" xmlns:cx7="http://schemas.microsoft.com/office/drawing/2016/5/13/chartex" xmlns:cx8="http://schemas.microsoft.com/office/drawing/2016/5/14/chartex" xmlns:mc="http://schemas.openxmlformats.org/markup-compatibility/2006" xmlns:aink="http://schemas.microsoft.com/office/drawing/2016/ink" xmlns:am3d="http://schemas.microsoft.com/office/drawing/2017/model3d" xmlns:o="urn:schemas-microsoft-com:office:office" xmlns:oel="http://schemas.microsoft.com/office/2019/extlst" xmlns:r="http://schemas.openxmlformats.org/officeDocument/2006/relationships" xmlns:m="http://schemas.openxmlformats.org/officeDocument/2006/math" xmlns:v="urn:schemas-microsoft-com:vml" xmlns:wp14="http://schemas.microsoft.com/office/word/2010/wordprocessingDrawing" xmlns:wp="http://schemas.openxmlformats.org/drawingml/2006/wordprocessingDrawing" xmlns:w10="urn:schemas-microsoft-com:office:word" xmlns:w="http://schemas.openxmlformats.org/wordprocessingml/2006/main" xmlns:w14="http://schemas.microsoft.com/office/word/2010/wordml" xmlns:w15="http://schemas.microsoft.com/office/word/2012/wordml" xmlns:w16cex="http://schemas.microsoft.com/office/word/2018/wordml/cex" xmlns:w16cid="http://schemas.microsoft.com/office/word/2016/wordml/cid" xmlns:w16="http://schemas.microsoft.com/office/word/2018/wordml" xmlns:w16du="http://schemas.microsoft.com/office/word/2023/wordml/word16du" xmlns:w16sdtdh="http://schemas.microsoft.com/office/word/2020/wordml/sdtdatahash" xmlns:w16se="http://schemas.microsoft.com/office/word/2015/wordml/symex" xmlns:wpg="http://schemas.microsoft.com/office/word/2010/wordprocessingGroup" xmlns:wpi="http://schemas.microsoft.com/office/word/2010/wordprocessingInk" xmlns:wne="http://schemas.microsoft.com/office/word/2006/wordml" xmlns:wps="http://schemas.microsoft.com/office/word/2010/wordprocessingShape" mc:Ignorable="w14 w15 w16se w16cid w16 w16cex w16sdtdh wp14">
   <w:body>
     <w:p>
-      <w:pPr>
-        <w:widowControl/>
-        <w:shd w:val="clear" w:color="auto" w:fill="FFFFFF"/>
-        <w:suppressAutoHyphens w:val="0"/>
-        <w:rPr>
-          <w:rFonts w:ascii="Arial" w:eastAsia="Times New Roman" w:hAnsi="Arial" w:cs="Arial"/>
-          <w:color w:val="000000"/>
-          <w:kern w:val="0"/>
-          <w:lang w:eastAsia="en-US" w:bidi="ar-SA"/>
-        </w:rPr>
-      </w:pPr>
-      <w:r>
-        <w:rPr>
-          <w:rFonts w:ascii="Arial" w:eastAsia="Times New Roman" w:hAnsi="Arial" w:cs="Arial"/>
-          <w:color w:val="000000"/>
-          <w:kern w:val="0"/>
-          <w:sz w:val="27"/>
-          <w:szCs w:val="27"/>
-          <w:lang w:eastAsia="en-US" w:bidi="ar-SA"/>
-        </w:rPr>
-        <w:t>Test cases for all three types of testing: unit testing, use case testing, and acceptance testing.</w:t>
-      </w:r>
-    </w:p>
-    <w:p>
-      <w:pPr>
-        <w:widowControl/>
-        <w:shd w:val="clear" w:color="auto" w:fill="FFFFFF"/>
-        <w:suppressAutoHyphens w:val="0"/>
-        <w:rPr>
-          <w:rFonts w:ascii="Arial" w:eastAsia="Times New Roman" w:hAnsi="Arial" w:cs="Arial"/>
-          <w:color w:val="000000"/>
-          <w:kern w:val="0"/>
-          <w:sz w:val="27"/>
-          <w:szCs w:val="27"/>
-          <w:lang w:eastAsia="en-US" w:bidi="ar-SA"/>
-        </w:rPr>
-      </w:pPr>
-      <w:r>
-        <w:rPr>
-          <w:rFonts w:ascii="Arial" w:eastAsia="Times New Roman" w:hAnsi="Arial" w:cs="Arial"/>
-          <w:color w:val="000000"/>
-          <w:kern w:val="0"/>
-          <w:sz w:val="27"/>
-          <w:szCs w:val="27"/>
-          <w:lang w:eastAsia="en-US" w:bidi="ar-SA"/>
-        </w:rPr>
-        <w:t>Screenshots of the results for all three types of testing: unit testing, use case testing, and</w:t>
-      </w:r>
-      <w:r>
-        <w:rPr>
-          <w:rFonts w:ascii="Arial" w:eastAsia="Times New Roman" w:hAnsi="Arial" w:cs="Arial"/>
-          <w:color w:val="000000"/>
-          <w:kern w:val="0"/>
-          <w:lang w:eastAsia="en-US" w:bidi="ar-SA"/>
-        </w:rPr>
-        <w:t xml:space="preserve"> </w:t>
-      </w:r>
-      <w:r>
-        <w:rPr>
-          <w:rFonts w:ascii="Arial" w:eastAsia="Times New Roman" w:hAnsi="Arial" w:cs="Arial"/>
-          <w:color w:val="000000"/>
-          <w:kern w:val="0"/>
-          <w:sz w:val="27"/>
-          <w:szCs w:val="27"/>
-          <w:lang w:eastAsia="en-US" w:bidi="ar-SA"/>
-        </w:rPr>
-        <w:t>acceptance testing</w:t>
-      </w:r>
-      <w:r>
-        <w:rPr>
-          <w:rFonts w:ascii="Arial" w:eastAsia="Times New Roman" w:hAnsi="Arial" w:cs="Arial"/>
-          <w:color w:val="000000"/>
-          <w:kern w:val="0"/>
-          <w:sz w:val="27"/>
-          <w:szCs w:val="27"/>
-          <w:lang w:eastAsia="en-US" w:bidi="ar-SA"/>
-        </w:rPr>
-        <w:t>.</w:t>
-      </w:r>
-    </w:p>
-    <w:p>
-      <w:pPr>
-        <w:widowControl/>
-        <w:shd w:val="clear" w:color="auto" w:fill="FFFFFF"/>
-        <w:suppressAutoHyphens w:val="0"/>
-        <w:rPr>
-          <w:rFonts w:ascii="Arial" w:eastAsia="Times New Roman" w:hAnsi="Arial" w:cs="Arial"/>
-          <w:color w:val="000000"/>
-          <w:kern w:val="0"/>
-          <w:lang w:eastAsia="en-US" w:bidi="ar-SA"/>
-        </w:rPr>
-      </w:pPr>
+      <w:r>
+        <w:t>Tests and Test</w:t>
+      </w:r>
+      <w:r>
+        <w:t xml:space="preserve"> Plan</w:t>
+      </w:r>
+      <w:r>
+        <w:t xml:space="preserve"> for </w:t>
+      </w:r>
+      <w:proofErr w:type="spellStart"/>
+      <w:r>
+        <w:t>Illo</w:t>
+      </w:r>
+      <w:proofErr w:type="spellEnd"/>
     </w:p>
     <w:p>
       <w:pPr>
         <w:ind w:left="426" w:hanging="426"/>
       </w:pPr>
-      <w:r>
-        <w:t>Tests and Test</w:t>
-      </w:r>
-      <w:r>
-        <w:t xml:space="preserve"> Plan</w:t>
-      </w:r>
-      <w:r>
-        <w:t xml:space="preserve"> for </w:t>
-      </w:r>
-      <w:proofErr w:type="spellStart"/>
-      <w:r>
-        <w:t>Illo</w:t>
-      </w:r>
-      <w:proofErr w:type="spellEnd"/>
-    </w:p>
-    <w:p>
-      <w:pPr>
-        <w:ind w:left="426" w:hanging="426"/>
-      </w:pPr>
-    </w:p>
-    <w:p>
-      <w:pPr>
-        <w:ind w:left="426" w:hanging="426"/>
-      </w:pPr>
-    </w:p>
+    </w:p>
+    <w:p/>
     <w:p>
       <w:pPr>
         <w:ind w:left="426" w:hanging="426"/>
@@ -178,7 +77,107 @@
           <w:sz w:val="24"/>
           <w:szCs w:val="24"/>
         </w:rPr>
-        <w:t>Unit Testing</w:t>
+        <w:t>Use Case Testing</w:t>
+      </w:r>
+    </w:p>
+    <w:p>
+      <w:pPr>
+        <w:pStyle w:val="Heading1"/>
+        <w:numPr>
+          <w:ilvl w:val="2"/>
+          <w:numId w:val="1"/>
+        </w:numPr>
+        <w:rPr>
+          <w:sz w:val="24"/>
+          <w:szCs w:val="24"/>
+        </w:rPr>
+      </w:pPr>
+      <w:r>
+        <w:rPr>
+          <w:sz w:val="24"/>
+          <w:szCs w:val="24"/>
+        </w:rPr>
+        <w:t>Written Test 1</w:t>
+      </w:r>
+    </w:p>
+    <w:p>
+      <w:pPr>
+        <w:pStyle w:val="Heading1"/>
+        <w:numPr>
+          <w:ilvl w:val="2"/>
+          <w:numId w:val="1"/>
+        </w:numPr>
+        <w:rPr>
+          <w:sz w:val="24"/>
+          <w:szCs w:val="24"/>
+        </w:rPr>
+      </w:pPr>
+      <w:r>
+        <w:rPr>
+          <w:sz w:val="24"/>
+          <w:szCs w:val="24"/>
+        </w:rPr>
+        <w:t>Written Test 2</w:t>
+      </w:r>
+    </w:p>
+    <w:p>
+      <w:pPr>
+        <w:pStyle w:val="Heading1"/>
+        <w:numPr>
+          <w:ilvl w:val="2"/>
+          <w:numId w:val="1"/>
+        </w:numPr>
+        <w:rPr>
+          <w:sz w:val="24"/>
+          <w:szCs w:val="24"/>
+        </w:rPr>
+      </w:pPr>
+      <w:r>
+        <w:rPr>
+          <w:sz w:val="24"/>
+          <w:szCs w:val="24"/>
+        </w:rPr>
+        <w:t>Written Test 3</w:t>
+      </w:r>
+    </w:p>
+    <w:p>
+      <w:pPr>
+        <w:pStyle w:val="Heading1"/>
+        <w:numPr>
+          <w:ilvl w:val="2"/>
+          <w:numId w:val="1"/>
+        </w:numPr>
+        <w:rPr>
+          <w:sz w:val="24"/>
+          <w:szCs w:val="24"/>
+        </w:rPr>
+      </w:pPr>
+      <w:r>
+        <w:rPr>
+          <w:sz w:val="24"/>
+          <w:szCs w:val="24"/>
+        </w:rPr>
+        <w:t>Written Test 4</w:t>
+      </w:r>
+    </w:p>
+    <w:p>
+      <w:pPr>
+        <w:pStyle w:val="Heading1"/>
+        <w:numPr>
+          <w:ilvl w:val="2"/>
+          <w:numId w:val="1"/>
+        </w:numPr>
+        <w:rPr>
+          <w:sz w:val="24"/>
+          <w:szCs w:val="24"/>
+        </w:rPr>
+      </w:pPr>
+      <w:r>
+        <w:rPr>
+          <w:sz w:val="24"/>
+          <w:szCs w:val="24"/>
+        </w:rPr>
+        <w:t>Written Test 5</w:t>
       </w:r>
     </w:p>
     <w:p>
@@ -200,18 +199,19 @@
         </w:rPr>
       </w:pPr>
       <w:bookmarkStart w:id="1" w:name="_g9b0814dgqc2" w:colFirst="0" w:colLast="0"/>
+      <w:bookmarkStart w:id="2" w:name="_rmtaq4nqw859" w:colFirst="0" w:colLast="0"/>
       <w:bookmarkEnd w:id="1"/>
-      <w:r>
-        <w:rPr>
-          <w:sz w:val="24"/>
-          <w:szCs w:val="24"/>
-        </w:rPr>
-        <w:t>Use Case Testing</w:t>
-      </w:r>
-    </w:p>
-    <w:p>
-      <w:pPr>
-        <w:ind w:left="567"/>
+      <w:bookmarkEnd w:id="2"/>
+      <w:r>
+        <w:rPr>
+          <w:sz w:val="24"/>
+          <w:szCs w:val="24"/>
+        </w:rPr>
+        <w:t>Unit Testing</w:t>
+      </w:r>
+    </w:p>
+    <w:p>
+      <w:pPr>
         <w:rPr>
           <w:lang w:val="en" w:eastAsia="en-US" w:bidi="ar-SA"/>
         </w:rPr>
@@ -221,156 +221,549 @@
       <w:pPr>
         <w:pStyle w:val="Heading1"/>
         <w:numPr>
-          <w:ilvl w:val="1"/>
+          <w:ilvl w:val="2"/>
           <w:numId w:val="1"/>
         </w:numPr>
-        <w:ind w:left="567" w:hanging="567"/>
-        <w:rPr>
-          <w:sz w:val="24"/>
-          <w:szCs w:val="24"/>
-        </w:rPr>
-      </w:pPr>
-      <w:bookmarkStart w:id="2" w:name="_rmtaq4nqw859" w:colFirst="0" w:colLast="0"/>
-      <w:bookmarkEnd w:id="2"/>
-      <w:r>
-        <w:rPr>
-          <w:sz w:val="24"/>
-          <w:szCs w:val="24"/>
-        </w:rPr>
-        <w:t>Acceptance Testing</w:t>
-      </w:r>
-    </w:p>
-    <w:p>
-      <w:pPr>
-        <w:rPr>
-          <w:lang w:val="en" w:eastAsia="en-US" w:bidi="ar-SA"/>
-        </w:rPr>
-      </w:pPr>
-    </w:p>
-    <w:p>
-      <w:pPr>
-        <w:rPr>
-          <w:lang w:val="en" w:eastAsia="en-US" w:bidi="ar-SA"/>
-        </w:rPr>
-      </w:pPr>
-    </w:p>
-    <w:p>
-      <w:pPr>
-        <w:rPr>
-          <w:lang w:val="en" w:eastAsia="en-US" w:bidi="ar-SA"/>
-        </w:rPr>
-      </w:pPr>
+        <w:rPr>
+          <w:sz w:val="24"/>
+          <w:szCs w:val="24"/>
+        </w:rPr>
+      </w:pPr>
+      <w:r>
+        <w:rPr>
+          <w:sz w:val="24"/>
+          <w:szCs w:val="24"/>
+        </w:rPr>
+        <w:t>Coded Test 1</w:t>
+      </w:r>
     </w:p>
     <w:p>
       <w:pPr>
         <w:pStyle w:val="Heading1"/>
         <w:numPr>
-          <w:ilvl w:val="0"/>
+          <w:ilvl w:val="2"/>
           <w:numId w:val="1"/>
         </w:numPr>
-        <w:ind w:left="426" w:hanging="426"/>
-        <w:rPr>
-          <w:sz w:val="28"/>
-          <w:szCs w:val="28"/>
-        </w:rPr>
-      </w:pPr>
-      <w:r>
-        <w:rPr>
-          <w:sz w:val="28"/>
-          <w:szCs w:val="28"/>
-        </w:rPr>
-        <w:t>Test Results</w:t>
-      </w:r>
-      <w:r>
-        <w:rPr>
-          <w:sz w:val="28"/>
-          <w:szCs w:val="28"/>
-        </w:rPr>
-        <w:t xml:space="preserve"> </w:t>
-      </w:r>
-    </w:p>
-    <w:p>
-      <w:pPr>
-        <w:rPr>
-          <w:b/>
-        </w:rPr>
-      </w:pPr>
+        <w:rPr>
+          <w:sz w:val="24"/>
+          <w:szCs w:val="24"/>
+        </w:rPr>
+      </w:pPr>
+      <w:r>
+        <w:rPr>
+          <w:sz w:val="24"/>
+          <w:szCs w:val="24"/>
+        </w:rPr>
+        <w:t xml:space="preserve">Coded Test </w:t>
+      </w:r>
+      <w:r>
+        <w:rPr>
+          <w:sz w:val="24"/>
+          <w:szCs w:val="24"/>
+        </w:rPr>
+        <w:t>2</w:t>
+      </w:r>
     </w:p>
     <w:p>
       <w:pPr>
         <w:pStyle w:val="Heading1"/>
         <w:numPr>
-          <w:ilvl w:val="1"/>
+          <w:ilvl w:val="2"/>
           <w:numId w:val="1"/>
         </w:numPr>
-        <w:ind w:left="567" w:hanging="567"/>
-        <w:rPr>
-          <w:sz w:val="24"/>
-          <w:szCs w:val="24"/>
-        </w:rPr>
-      </w:pPr>
-      <w:r>
-        <w:rPr>
-          <w:sz w:val="24"/>
-          <w:szCs w:val="24"/>
-        </w:rPr>
-        <w:t>Unit Testing</w:t>
-      </w:r>
-    </w:p>
-    <w:p>
-      <w:pPr>
-        <w:ind w:left="567"/>
-      </w:pPr>
+        <w:rPr>
+          <w:sz w:val="24"/>
+          <w:szCs w:val="24"/>
+        </w:rPr>
+      </w:pPr>
+      <w:r>
+        <w:rPr>
+          <w:sz w:val="24"/>
+          <w:szCs w:val="24"/>
+        </w:rPr>
+        <w:t xml:space="preserve">Coded Test </w:t>
+      </w:r>
+      <w:r>
+        <w:rPr>
+          <w:sz w:val="24"/>
+          <w:szCs w:val="24"/>
+        </w:rPr>
+        <w:t>3</w:t>
+      </w:r>
     </w:p>
     <w:p>
       <w:pPr>
         <w:pStyle w:val="Heading1"/>
         <w:numPr>
-          <w:ilvl w:val="1"/>
+          <w:ilvl w:val="2"/>
           <w:numId w:val="1"/>
         </w:numPr>
-        <w:ind w:left="567" w:hanging="567"/>
-        <w:rPr>
-          <w:sz w:val="24"/>
-          <w:szCs w:val="24"/>
-        </w:rPr>
-      </w:pPr>
-      <w:r>
-        <w:rPr>
-          <w:sz w:val="24"/>
-          <w:szCs w:val="24"/>
-        </w:rPr>
-        <w:t>Use Case Testing</w:t>
-      </w:r>
-    </w:p>
-    <w:p>
-      <w:pPr>
-        <w:ind w:left="567"/>
-        <w:rPr>
-          <w:lang w:val="en" w:eastAsia="en-US" w:bidi="ar-SA"/>
-        </w:rPr>
-      </w:pPr>
+        <w:rPr>
+          <w:sz w:val="24"/>
+          <w:szCs w:val="24"/>
+        </w:rPr>
+      </w:pPr>
+      <w:r>
+        <w:rPr>
+          <w:sz w:val="24"/>
+          <w:szCs w:val="24"/>
+        </w:rPr>
+        <w:t xml:space="preserve">Coded Test </w:t>
+      </w:r>
+      <w:r>
+        <w:rPr>
+          <w:sz w:val="24"/>
+          <w:szCs w:val="24"/>
+        </w:rPr>
+        <w:t>4</w:t>
+      </w:r>
     </w:p>
     <w:p>
       <w:pPr>
         <w:pStyle w:val="Heading1"/>
         <w:numPr>
-          <w:ilvl w:val="1"/>
+          <w:ilvl w:val="2"/>
           <w:numId w:val="1"/>
         </w:numPr>
-        <w:ind w:left="567" w:hanging="567"/>
-        <w:rPr>
-          <w:sz w:val="24"/>
-          <w:szCs w:val="24"/>
-        </w:rPr>
-      </w:pPr>
-      <w:r>
-        <w:rPr>
-          <w:sz w:val="24"/>
-          <w:szCs w:val="24"/>
-        </w:rPr>
-        <w:t>Acceptance Testing</w:t>
-      </w:r>
+        <w:rPr>
+          <w:sz w:val="24"/>
+          <w:szCs w:val="24"/>
+        </w:rPr>
+      </w:pPr>
+      <w:r>
+        <w:rPr>
+          <w:sz w:val="24"/>
+          <w:szCs w:val="24"/>
+        </w:rPr>
+        <w:t xml:space="preserve">Coded Test </w:t>
+      </w:r>
+      <w:r>
+        <w:rPr>
+          <w:sz w:val="24"/>
+          <w:szCs w:val="24"/>
+        </w:rPr>
+        <w:t>5</w:t>
+      </w:r>
+    </w:p>
+    <w:p>
+      <w:pPr>
+        <w:pStyle w:val="Heading1"/>
+        <w:numPr>
+          <w:ilvl w:val="2"/>
+          <w:numId w:val="1"/>
+        </w:numPr>
+        <w:rPr>
+          <w:sz w:val="24"/>
+          <w:szCs w:val="24"/>
+        </w:rPr>
+      </w:pPr>
+      <w:r>
+        <w:rPr>
+          <w:sz w:val="24"/>
+          <w:szCs w:val="24"/>
+        </w:rPr>
+        <w:t>Alarm Activates</w:t>
+      </w:r>
+    </w:p>
+    <w:tbl>
+      <w:tblPr>
+        <w:tblStyle w:val="TableGrid"/>
+        <w:tblW w:w="0" w:type="auto"/>
+        <w:tblInd w:w="1224" w:type="dxa"/>
+        <w:tblLook w:val="04A0" w:firstRow="1" w:lastRow="0" w:firstColumn="1" w:lastColumn="0" w:noHBand="0" w:noVBand="1"/>
+      </w:tblPr>
+      <w:tblGrid>
+        <w:gridCol w:w="4364"/>
+        <w:gridCol w:w="4374"/>
+      </w:tblGrid>
+      <w:tr>
+        <w:tc>
+          <w:tcPr>
+            <w:tcW w:w="4981" w:type="dxa"/>
+          </w:tcPr>
+          <w:p>
+            <w:pPr>
+              <w:rPr>
+                <w:lang w:val="en" w:eastAsia="en-US" w:bidi="ar-SA"/>
+              </w:rPr>
+            </w:pPr>
+            <w:r>
+              <w:rPr>
+                <w:lang w:val="en" w:eastAsia="en-US" w:bidi="ar-SA"/>
+              </w:rPr>
+              <w:t>Test Inputs</w:t>
+            </w:r>
+          </w:p>
+        </w:tc>
+        <w:tc>
+          <w:tcPr>
+            <w:tcW w:w="4981" w:type="dxa"/>
+          </w:tcPr>
+          <w:p>
+            <w:pPr>
+              <w:rPr>
+                <w:lang w:val="en" w:eastAsia="en-US" w:bidi="ar-SA"/>
+              </w:rPr>
+            </w:pPr>
+            <w:r>
+              <w:rPr>
+                <w:lang w:val="en" w:eastAsia="en-US" w:bidi="ar-SA"/>
+              </w:rPr>
+              <w:t>Expected Outcome</w:t>
+            </w:r>
+          </w:p>
+        </w:tc>
+      </w:tr>
+      <w:tr>
+        <w:trPr>
+          <w:trHeight w:val="98"/>
+        </w:trPr>
+        <w:tc>
+          <w:tcPr>
+            <w:tcW w:w="4981" w:type="dxa"/>
+          </w:tcPr>
+          <w:p>
+            <w:pPr>
+              <w:rPr>
+                <w:lang w:val="en" w:eastAsia="en-US" w:bidi="ar-SA"/>
+              </w:rPr>
+            </w:pPr>
+            <w:r>
+              <w:rPr>
+                <w:lang w:val="en" w:eastAsia="en-US" w:bidi="ar-SA"/>
+              </w:rPr>
+              <w:t>Timer Running</w:t>
+            </w:r>
+          </w:p>
+        </w:tc>
+        <w:tc>
+          <w:tcPr>
+            <w:tcW w:w="4981" w:type="dxa"/>
+          </w:tcPr>
+          <w:p>
+            <w:pPr>
+              <w:rPr>
+                <w:lang w:val="en" w:eastAsia="en-US" w:bidi="ar-SA"/>
+              </w:rPr>
+            </w:pPr>
+            <w:r>
+              <w:rPr>
+                <w:lang w:val="en" w:eastAsia="en-US" w:bidi="ar-SA"/>
+              </w:rPr>
+              <w:t>No Alarm</w:t>
+            </w:r>
+          </w:p>
+        </w:tc>
+      </w:tr>
+      <w:tr>
+        <w:trPr>
+          <w:trHeight w:val="260"/>
+        </w:trPr>
+        <w:tc>
+          <w:tcPr>
+            <w:tcW w:w="4981" w:type="dxa"/>
+          </w:tcPr>
+          <w:p>
+            <w:pPr>
+              <w:rPr>
+                <w:lang w:val="en" w:eastAsia="en-US" w:bidi="ar-SA"/>
+              </w:rPr>
+            </w:pPr>
+            <w:r>
+              <w:rPr>
+                <w:lang w:val="en" w:eastAsia="en-US" w:bidi="ar-SA"/>
+              </w:rPr>
+              <w:t>Timer Hits 0 and resets</w:t>
+            </w:r>
+          </w:p>
+        </w:tc>
+        <w:tc>
+          <w:tcPr>
+            <w:tcW w:w="4981" w:type="dxa"/>
+          </w:tcPr>
+          <w:p>
+            <w:pPr>
+              <w:rPr>
+                <w:lang w:val="en" w:eastAsia="en-US" w:bidi="ar-SA"/>
+              </w:rPr>
+            </w:pPr>
+            <w:r>
+              <w:rPr>
+                <w:lang w:val="en" w:eastAsia="en-US" w:bidi="ar-SA"/>
+              </w:rPr>
+              <w:t xml:space="preserve">Alarm </w:t>
+            </w:r>
+            <w:r>
+              <w:rPr>
+                <w:lang w:val="en" w:eastAsia="en-US" w:bidi="ar-SA"/>
+              </w:rPr>
+              <w:t>runs once then stops</w:t>
+            </w:r>
+          </w:p>
+        </w:tc>
+      </w:tr>
+      <w:tr>
+        <w:trPr>
+          <w:trHeight w:val="260"/>
+        </w:trPr>
+        <w:tc>
+          <w:tcPr>
+            <w:tcW w:w="4981" w:type="dxa"/>
+          </w:tcPr>
+          <w:p>
+            <w:pPr>
+              <w:rPr>
+                <w:lang w:val="en" w:eastAsia="en-US" w:bidi="ar-SA"/>
+              </w:rPr>
+            </w:pPr>
+            <w:r>
+              <w:rPr>
+                <w:lang w:val="en" w:eastAsia="en-US" w:bidi="ar-SA"/>
+              </w:rPr>
+              <w:t xml:space="preserve">Timer is 0 </w:t>
+            </w:r>
+          </w:p>
+        </w:tc>
+        <w:tc>
+          <w:tcPr>
+            <w:tcW w:w="4981" w:type="dxa"/>
+          </w:tcPr>
+          <w:p>
+            <w:pPr>
+              <w:rPr>
+                <w:lang w:val="en" w:eastAsia="en-US" w:bidi="ar-SA"/>
+              </w:rPr>
+            </w:pPr>
+            <w:r>
+              <w:rPr>
+                <w:lang w:val="en" w:eastAsia="en-US" w:bidi="ar-SA"/>
+              </w:rPr>
+              <w:t>Alarm runs once then stops</w:t>
+            </w:r>
+          </w:p>
+        </w:tc>
+      </w:tr>
+    </w:tbl>
+    <w:p>
+      <w:pPr>
+        <w:ind w:left="1224"/>
+        <w:rPr>
+          <w:lang w:val="en" w:eastAsia="en-US" w:bidi="ar-SA"/>
+        </w:rPr>
+      </w:pPr>
+      <w:r>
+        <w:rPr>
+          <w:lang w:val="en" w:eastAsia="en-US" w:bidi="ar-SA"/>
+        </w:rPr>
+        <w:t xml:space="preserve">This test will make sure that the sound alarm will not interfere with the user’s manual input of timer duration. </w:t>
+      </w:r>
+    </w:p>
+    <w:p>
+      <w:pPr>
+        <w:ind w:left="1224"/>
+        <w:rPr>
+          <w:lang w:val="en" w:eastAsia="en-US" w:bidi="ar-SA"/>
+        </w:rPr>
+      </w:pPr>
+      <w:r>
+        <w:rPr>
+          <w:lang w:val="en" w:eastAsia="en-US" w:bidi="ar-SA"/>
+        </w:rPr>
+        <w:t>To create this test:</w:t>
+      </w:r>
+    </w:p>
+    <w:p>
+      <w:pPr>
+        <w:ind w:left="1224"/>
+        <w:rPr>
+          <w:lang w:val="en" w:eastAsia="en-US" w:bidi="ar-SA"/>
+        </w:rPr>
+      </w:pPr>
+      <w:r>
+        <w:rPr>
+          <w:lang w:val="en" w:eastAsia="en-US" w:bidi="ar-SA"/>
+        </w:rPr>
+        <w:t>1. separate test timer with varying lengths, (100sec, 10sec, 0sec)</w:t>
+      </w:r>
+    </w:p>
+    <w:p>
+      <w:pPr>
+        <w:ind w:left="1224"/>
+        <w:rPr>
+          <w:lang w:val="en" w:eastAsia="en-US" w:bidi="ar-SA"/>
+        </w:rPr>
+      </w:pPr>
+      <w:r>
+        <w:rPr>
+          <w:lang w:val="en" w:eastAsia="en-US" w:bidi="ar-SA"/>
+        </w:rPr>
+        <w:t>2. Assertions that the alarm plays when the timer hits 0,</w:t>
+      </w:r>
+    </w:p>
+    <w:p>
+      <w:pPr>
+        <w:ind w:left="1224"/>
+        <w:rPr>
+          <w:lang w:val="en" w:eastAsia="en-US" w:bidi="ar-SA"/>
+        </w:rPr>
+      </w:pPr>
+      <w:r>
+        <w:rPr>
+          <w:lang w:val="en" w:eastAsia="en-US" w:bidi="ar-SA"/>
+        </w:rPr>
+        <w:t xml:space="preserve">3. Assertion the alarm does not continue to run after once. </w:t>
+      </w:r>
+    </w:p>
+    <w:p>
+      <w:pPr>
+        <w:ind w:left="1224"/>
+        <w:rPr>
+          <w:lang w:val="en" w:eastAsia="en-US" w:bidi="ar-SA"/>
+        </w:rPr>
+      </w:pPr>
+    </w:p>
+    <w:p>
+      <w:pPr>
+        <w:pStyle w:val="Heading1"/>
+        <w:numPr>
+          <w:ilvl w:val="2"/>
+          <w:numId w:val="1"/>
+        </w:numPr>
+        <w:rPr>
+          <w:sz w:val="24"/>
+          <w:szCs w:val="24"/>
+        </w:rPr>
+      </w:pPr>
+      <w:r>
+        <w:rPr>
+          <w:sz w:val="24"/>
+          <w:szCs w:val="24"/>
+        </w:rPr>
+        <w:t>Written</w:t>
+      </w:r>
+      <w:r>
+        <w:rPr>
+          <w:sz w:val="24"/>
+          <w:szCs w:val="24"/>
+        </w:rPr>
+        <w:t xml:space="preserve"> </w:t>
+      </w:r>
+      <w:r>
+        <w:rPr>
+          <w:sz w:val="24"/>
+          <w:szCs w:val="24"/>
+        </w:rPr>
+        <w:t>Test 2</w:t>
+      </w:r>
+    </w:p>
+    <w:p>
+      <w:pPr>
+        <w:pStyle w:val="Heading1"/>
+        <w:numPr>
+          <w:ilvl w:val="2"/>
+          <w:numId w:val="1"/>
+        </w:numPr>
+        <w:rPr>
+          <w:sz w:val="24"/>
+          <w:szCs w:val="24"/>
+        </w:rPr>
+      </w:pPr>
+      <w:r>
+        <w:rPr>
+          <w:sz w:val="24"/>
+          <w:szCs w:val="24"/>
+        </w:rPr>
+        <w:t>Written</w:t>
+      </w:r>
+      <w:r>
+        <w:rPr>
+          <w:sz w:val="24"/>
+          <w:szCs w:val="24"/>
+        </w:rPr>
+        <w:t xml:space="preserve"> </w:t>
+      </w:r>
+      <w:r>
+        <w:rPr>
+          <w:sz w:val="24"/>
+          <w:szCs w:val="24"/>
+        </w:rPr>
+        <w:t>Test 3</w:t>
+      </w:r>
+    </w:p>
+    <w:p>
+      <w:pPr>
+        <w:pStyle w:val="Heading1"/>
+        <w:numPr>
+          <w:ilvl w:val="2"/>
+          <w:numId w:val="1"/>
+        </w:numPr>
+        <w:rPr>
+          <w:sz w:val="24"/>
+          <w:szCs w:val="24"/>
+        </w:rPr>
+      </w:pPr>
+      <w:r>
+        <w:rPr>
+          <w:sz w:val="24"/>
+          <w:szCs w:val="24"/>
+        </w:rPr>
+        <w:t>Written</w:t>
+      </w:r>
+      <w:r>
+        <w:rPr>
+          <w:sz w:val="24"/>
+          <w:szCs w:val="24"/>
+        </w:rPr>
+        <w:t xml:space="preserve"> </w:t>
+      </w:r>
+      <w:r>
+        <w:rPr>
+          <w:sz w:val="24"/>
+          <w:szCs w:val="24"/>
+        </w:rPr>
+        <w:t>Test 4</w:t>
+      </w:r>
+    </w:p>
+    <w:p>
+      <w:pPr>
+        <w:pStyle w:val="Heading1"/>
+        <w:numPr>
+          <w:ilvl w:val="2"/>
+          <w:numId w:val="1"/>
+        </w:numPr>
+        <w:rPr>
+          <w:sz w:val="24"/>
+          <w:szCs w:val="24"/>
+        </w:rPr>
+      </w:pPr>
+      <w:r>
+        <w:rPr>
+          <w:sz w:val="24"/>
+          <w:szCs w:val="24"/>
+        </w:rPr>
+        <w:t>Written</w:t>
+      </w:r>
+      <w:r>
+        <w:rPr>
+          <w:sz w:val="24"/>
+          <w:szCs w:val="24"/>
+        </w:rPr>
+        <w:t xml:space="preserve"> </w:t>
+      </w:r>
+      <w:r>
+        <w:rPr>
+          <w:sz w:val="24"/>
+          <w:szCs w:val="24"/>
+        </w:rPr>
+        <w:t>Test 5</w:t>
+      </w:r>
+    </w:p>
+    <w:p>
+      <w:pPr>
+        <w:rPr>
+          <w:lang w:val="en" w:eastAsia="en-US" w:bidi="ar-SA"/>
+        </w:rPr>
+      </w:pPr>
     </w:p>
     <w:p>
       <w:pPr>
@@ -1070,7 +1463,6 @@
   <w:style w:type="character" w:default="1" w:styleId="DefaultParagraphFont">
     <w:name w:val="Default Paragraph Font"/>
     <w:uiPriority w:val="1"/>
-    <w:semiHidden/>
     <w:unhideWhenUsed/>
   </w:style>
   <w:style w:type="table" w:default="1" w:styleId="TableNormal">
@@ -1175,6 +1567,22 @@
       <w:rFonts w:cs="Mangal"/>
       <w:szCs w:val="21"/>
     </w:rPr>
+  </w:style>
+  <w:style w:type="table" w:styleId="TableGrid">
+    <w:name w:val="Table Grid"/>
+    <w:basedOn w:val="TableNormal"/>
+    <w:uiPriority w:val="39"/>
+    <w:rsid w:val="00F87593"/>
+    <w:tblPr>
+      <w:tblBorders>
+        <w:top w:val="single" w:sz="4" w:space="0" w:color="auto"/>
+        <w:left w:val="single" w:sz="4" w:space="0" w:color="auto"/>
+        <w:bottom w:val="single" w:sz="4" w:space="0" w:color="auto"/>
+        <w:right w:val="single" w:sz="4" w:space="0" w:color="auto"/>
+        <w:insideH w:val="single" w:sz="4" w:space="0" w:color="auto"/>
+        <w:insideV w:val="single" w:sz="4" w:space="0" w:color="auto"/>
+      </w:tblBorders>
+    </w:tblPr>
   </w:style>
 </w:styles>
 </file>

</xml_diff>

<commit_message>
Use Case Tests - Fix
Use Case Tests are now in the proper document.
</commit_message>
<xml_diff>
--- a/deliverable5/RootDigital_Deliverable_5_TestPlan.docx
+++ b/deliverable5/RootDigital_Deliverable_5_TestPlan.docx
@@ -102,6 +102,165 @@
     </w:p>
     <w:p>
       <w:pPr>
+        <w:pStyle w:val="NormalWeb"/>
+        <w:spacing w:before="0" w:beforeAutospacing="0" w:after="0" w:afterAutospacing="0"/>
+      </w:pPr>
+      <w:r>
+        <w:rPr>
+          <w:b/>
+          <w:bCs/>
+          <w:color w:val="000000"/>
+        </w:rPr>
+        <w:t>Title: Confirm Permission Changes</w:t>
+      </w:r>
+    </w:p>
+    <w:p>
+      <w:pPr>
+        <w:pStyle w:val="NormalWeb"/>
+        <w:spacing w:before="0" w:beforeAutospacing="0" w:after="0" w:afterAutospacing="0"/>
+      </w:pPr>
+      <w:r>
+        <w:rPr>
+          <w:color w:val="000000"/>
+        </w:rPr>
+        <w:t>Actors: User</w:t>
+      </w:r>
+    </w:p>
+    <w:p>
+      <w:pPr>
+        <w:pStyle w:val="NormalWeb"/>
+        <w:spacing w:before="0" w:beforeAutospacing="0" w:after="0" w:afterAutospacing="0"/>
+      </w:pPr>
+      <w:r>
+        <w:rPr>
+          <w:color w:val="000000"/>
+        </w:rPr>
+        <w:t xml:space="preserve">Requirements: </w:t>
+      </w:r>
+      <w:proofErr w:type="spellStart"/>
+      <w:r>
+        <w:rPr>
+          <w:color w:val="000000"/>
+        </w:rPr>
+        <w:t>Illo</w:t>
+      </w:r>
+      <w:proofErr w:type="spellEnd"/>
+      <w:r>
+        <w:rPr>
+          <w:color w:val="000000"/>
+        </w:rPr>
+        <w:t xml:space="preserve"> is in Permission Management</w:t>
+      </w:r>
+    </w:p>
+    <w:p>
+      <w:pPr>
+        <w:pStyle w:val="NormalWeb"/>
+        <w:spacing w:before="0" w:beforeAutospacing="0" w:after="0" w:afterAutospacing="0"/>
+      </w:pPr>
+      <w:r>
+        <w:rPr>
+          <w:color w:val="000000"/>
+        </w:rPr>
+        <w:t>Main Scenario:</w:t>
+      </w:r>
+    </w:p>
+    <w:p>
+      <w:pPr>
+        <w:pStyle w:val="NormalWeb"/>
+        <w:spacing w:before="0" w:beforeAutospacing="0" w:after="0" w:afterAutospacing="0"/>
+      </w:pPr>
+      <w:r>
+        <w:rPr>
+          <w:color w:val="000000"/>
+        </w:rPr>
+        <w:t>1. User selects “Save Changes” Button</w:t>
+      </w:r>
+    </w:p>
+    <w:p>
+      <w:pPr>
+        <w:pStyle w:val="NormalWeb"/>
+        <w:spacing w:before="0" w:beforeAutospacing="0" w:after="0" w:afterAutospacing="0"/>
+      </w:pPr>
+      <w:r>
+        <w:rPr>
+          <w:color w:val="000000"/>
+        </w:rPr>
+        <w:t xml:space="preserve">2. </w:t>
+      </w:r>
+      <w:proofErr w:type="spellStart"/>
+      <w:r>
+        <w:rPr>
+          <w:color w:val="000000"/>
+        </w:rPr>
+        <w:t>Illo</w:t>
+      </w:r>
+      <w:proofErr w:type="spellEnd"/>
+      <w:r>
+        <w:rPr>
+          <w:color w:val="000000"/>
+        </w:rPr>
+        <w:t xml:space="preserve"> Saves the permission changes and returns to the Settings screen</w:t>
+      </w:r>
+    </w:p>
+    <w:p>
+      <w:pPr>
+        <w:pStyle w:val="NormalWeb"/>
+        <w:spacing w:before="0" w:beforeAutospacing="0" w:after="0" w:afterAutospacing="0"/>
+      </w:pPr>
+      <w:r>
+        <w:rPr>
+          <w:color w:val="000000"/>
+        </w:rPr>
+        <w:t>Alternatives:</w:t>
+      </w:r>
+    </w:p>
+    <w:p>
+      <w:pPr>
+        <w:pStyle w:val="NormalWeb"/>
+        <w:spacing w:before="0" w:beforeAutospacing="0" w:after="0" w:afterAutospacing="0"/>
+      </w:pPr>
+      <w:r>
+        <w:rPr>
+          <w:color w:val="000000"/>
+        </w:rPr>
+        <w:t>1a. User selects the “Cancel Changes” Button</w:t>
+      </w:r>
+    </w:p>
+    <w:p>
+      <w:pPr>
+        <w:pStyle w:val="NormalWeb"/>
+        <w:spacing w:before="0" w:beforeAutospacing="0" w:after="0" w:afterAutospacing="0"/>
+      </w:pPr>
+      <w:r>
+        <w:rPr>
+          <w:color w:val="000000"/>
+        </w:rPr>
+        <w:t xml:space="preserve">1a1. </w:t>
+      </w:r>
+      <w:proofErr w:type="spellStart"/>
+      <w:r>
+        <w:rPr>
+          <w:color w:val="000000"/>
+        </w:rPr>
+        <w:t>Illo</w:t>
+      </w:r>
+      <w:proofErr w:type="spellEnd"/>
+      <w:r>
+        <w:rPr>
+          <w:color w:val="000000"/>
+        </w:rPr>
+        <w:t xml:space="preserve"> does not save the permission changes and returns to the Settings Screen</w:t>
+      </w:r>
+    </w:p>
+    <w:p>
+      <w:pPr>
+        <w:rPr>
+          <w:lang w:val="en" w:eastAsia="en-US" w:bidi="ar-SA"/>
+        </w:rPr>
+      </w:pPr>
+    </w:p>
+    <w:p>
+      <w:pPr>
         <w:pStyle w:val="Heading1"/>
         <w:numPr>
           <w:ilvl w:val="2"/>
@@ -122,6 +281,134 @@
     </w:p>
     <w:p>
       <w:pPr>
+        <w:pStyle w:val="NormalWeb"/>
+        <w:spacing w:before="0" w:beforeAutospacing="0" w:after="0" w:afterAutospacing="0"/>
+        <w:ind w:left="360"/>
+      </w:pPr>
+      <w:r>
+        <w:rPr>
+          <w:b/>
+          <w:bCs/>
+          <w:color w:val="000000"/>
+        </w:rPr>
+        <w:t>Title: Start Internal Timer</w:t>
+      </w:r>
+    </w:p>
+    <w:p>
+      <w:pPr>
+        <w:pStyle w:val="NormalWeb"/>
+        <w:spacing w:before="0" w:beforeAutospacing="0" w:after="0" w:afterAutospacing="0"/>
+        <w:ind w:left="360"/>
+      </w:pPr>
+      <w:r>
+        <w:rPr>
+          <w:color w:val="000000"/>
+        </w:rPr>
+        <w:t>Actors: User</w:t>
+      </w:r>
+    </w:p>
+    <w:p>
+      <w:pPr>
+        <w:pStyle w:val="NormalWeb"/>
+        <w:spacing w:before="0" w:beforeAutospacing="0" w:after="0" w:afterAutospacing="0"/>
+        <w:ind w:left="360"/>
+      </w:pPr>
+      <w:r>
+        <w:rPr>
+          <w:color w:val="000000"/>
+        </w:rPr>
+        <w:t xml:space="preserve">Requirements: </w:t>
+      </w:r>
+      <w:proofErr w:type="spellStart"/>
+      <w:r>
+        <w:rPr>
+          <w:color w:val="000000"/>
+        </w:rPr>
+        <w:t>Illo</w:t>
+      </w:r>
+      <w:proofErr w:type="spellEnd"/>
+      <w:r>
+        <w:rPr>
+          <w:color w:val="000000"/>
+        </w:rPr>
+        <w:t xml:space="preserve"> is on the Timer Screen</w:t>
+      </w:r>
+    </w:p>
+    <w:p>
+      <w:pPr>
+        <w:pStyle w:val="NormalWeb"/>
+        <w:spacing w:before="0" w:beforeAutospacing="0" w:after="0" w:afterAutospacing="0"/>
+        <w:ind w:left="360"/>
+      </w:pPr>
+      <w:r>
+        <w:rPr>
+          <w:color w:val="000000"/>
+        </w:rPr>
+        <w:t>Main Scenario:</w:t>
+      </w:r>
+    </w:p>
+    <w:p>
+      <w:pPr>
+        <w:pStyle w:val="NormalWeb"/>
+        <w:spacing w:before="0" w:beforeAutospacing="0" w:after="0" w:afterAutospacing="0"/>
+        <w:ind w:left="360"/>
+      </w:pPr>
+      <w:r>
+        <w:rPr>
+          <w:color w:val="000000"/>
+        </w:rPr>
+        <w:t>1. User selects the “Play” button.</w:t>
+      </w:r>
+    </w:p>
+    <w:p>
+      <w:pPr>
+        <w:pStyle w:val="NormalWeb"/>
+        <w:spacing w:before="0" w:beforeAutospacing="0" w:after="0" w:afterAutospacing="0"/>
+        <w:ind w:left="360"/>
+      </w:pPr>
+      <w:r>
+        <w:rPr>
+          <w:color w:val="000000"/>
+        </w:rPr>
+        <w:t xml:space="preserve">2. </w:t>
+      </w:r>
+      <w:proofErr w:type="spellStart"/>
+      <w:r>
+        <w:rPr>
+          <w:color w:val="000000"/>
+        </w:rPr>
+        <w:t>Illo</w:t>
+      </w:r>
+      <w:proofErr w:type="spellEnd"/>
+      <w:r>
+        <w:rPr>
+          <w:color w:val="000000"/>
+        </w:rPr>
+        <w:t xml:space="preserve"> starts the current workout interval.</w:t>
+      </w:r>
+    </w:p>
+    <w:p>
+      <w:pPr>
+        <w:pStyle w:val="NormalWeb"/>
+        <w:spacing w:before="0" w:beforeAutospacing="0" w:after="0" w:afterAutospacing="0"/>
+        <w:ind w:left="360"/>
+      </w:pPr>
+      <w:r>
+        <w:rPr>
+          <w:color w:val="000000"/>
+        </w:rPr>
+        <w:t>3. Play Button is Replaced with a Pause button.</w:t>
+      </w:r>
+    </w:p>
+    <w:p>
+      <w:pPr>
+        <w:rPr>
+          <w:lang w:val="en" w:eastAsia="en-US" w:bidi="ar-SA"/>
+        </w:rPr>
+      </w:pPr>
+    </w:p>
+    <w:p>
+      <w:pPr>
         <w:pStyle w:val="Heading1"/>
         <w:numPr>
           <w:ilvl w:val="2"/>
@@ -142,6 +429,182 @@
     </w:p>
     <w:p>
       <w:pPr>
+        <w:pStyle w:val="NormalWeb"/>
+        <w:spacing w:before="0" w:beforeAutospacing="0" w:after="0" w:afterAutospacing="0"/>
+        <w:ind w:left="360"/>
+      </w:pPr>
+      <w:r>
+        <w:rPr>
+          <w:b/>
+          <w:bCs/>
+          <w:color w:val="000000"/>
+        </w:rPr>
+        <w:t>Title: Exit Permission Management</w:t>
+      </w:r>
+    </w:p>
+    <w:p>
+      <w:pPr>
+        <w:pStyle w:val="NormalWeb"/>
+        <w:spacing w:before="0" w:beforeAutospacing="0" w:after="0" w:afterAutospacing="0"/>
+        <w:ind w:left="360"/>
+      </w:pPr>
+      <w:r>
+        <w:rPr>
+          <w:color w:val="000000"/>
+        </w:rPr>
+        <w:t>Actors: User</w:t>
+      </w:r>
+    </w:p>
+    <w:p>
+      <w:pPr>
+        <w:pStyle w:val="NormalWeb"/>
+        <w:spacing w:before="0" w:beforeAutospacing="0" w:after="0" w:afterAutospacing="0"/>
+        <w:ind w:left="360"/>
+      </w:pPr>
+      <w:r>
+        <w:rPr>
+          <w:color w:val="000000"/>
+        </w:rPr>
+        <w:t xml:space="preserve">Requirements: </w:t>
+      </w:r>
+      <w:proofErr w:type="spellStart"/>
+      <w:r>
+        <w:rPr>
+          <w:color w:val="000000"/>
+        </w:rPr>
+        <w:t>Illo</w:t>
+      </w:r>
+      <w:proofErr w:type="spellEnd"/>
+      <w:r>
+        <w:rPr>
+          <w:color w:val="000000"/>
+        </w:rPr>
+        <w:t xml:space="preserve"> is in Permission Management</w:t>
+      </w:r>
+    </w:p>
+    <w:p>
+      <w:pPr>
+        <w:pStyle w:val="NormalWeb"/>
+        <w:spacing w:before="0" w:beforeAutospacing="0" w:after="0" w:afterAutospacing="0"/>
+        <w:ind w:left="360"/>
+      </w:pPr>
+      <w:r>
+        <w:rPr>
+          <w:color w:val="000000"/>
+        </w:rPr>
+        <w:t>Main Scenario:</w:t>
+      </w:r>
+    </w:p>
+    <w:p>
+      <w:pPr>
+        <w:pStyle w:val="NormalWeb"/>
+        <w:spacing w:before="0" w:beforeAutospacing="0" w:after="0" w:afterAutospacing="0"/>
+        <w:ind w:left="360"/>
+      </w:pPr>
+      <w:r>
+        <w:rPr>
+          <w:color w:val="000000"/>
+        </w:rPr>
+        <w:t>1. User Selects the “Exit” Button.</w:t>
+      </w:r>
+    </w:p>
+    <w:p>
+      <w:pPr>
+        <w:pStyle w:val="NormalWeb"/>
+        <w:spacing w:before="0" w:beforeAutospacing="0" w:after="0" w:afterAutospacing="0"/>
+        <w:ind w:left="360"/>
+      </w:pPr>
+      <w:r>
+        <w:rPr>
+          <w:color w:val="000000"/>
+        </w:rPr>
+        <w:t xml:space="preserve">2. </w:t>
+      </w:r>
+      <w:proofErr w:type="spellStart"/>
+      <w:r>
+        <w:rPr>
+          <w:color w:val="000000"/>
+        </w:rPr>
+        <w:t>Illo</w:t>
+      </w:r>
+      <w:proofErr w:type="spellEnd"/>
+      <w:r>
+        <w:rPr>
+          <w:color w:val="000000"/>
+        </w:rPr>
+        <w:t xml:space="preserve"> returns to the Setting Screen</w:t>
+      </w:r>
+    </w:p>
+    <w:p>
+      <w:pPr>
+        <w:pStyle w:val="NormalWeb"/>
+        <w:spacing w:before="0" w:beforeAutospacing="0" w:after="0" w:afterAutospacing="0"/>
+        <w:ind w:left="360"/>
+      </w:pPr>
+      <w:r>
+        <w:rPr>
+          <w:color w:val="000000"/>
+        </w:rPr>
+        <w:t>Alternatives:</w:t>
+      </w:r>
+    </w:p>
+    <w:p>
+      <w:pPr>
+        <w:pStyle w:val="NormalWeb"/>
+        <w:spacing w:before="0" w:beforeAutospacing="0" w:after="0" w:afterAutospacing="0"/>
+        <w:ind w:left="360"/>
+      </w:pPr>
+      <w:r>
+        <w:rPr>
+          <w:color w:val="000000"/>
+        </w:rPr>
+        <w:t xml:space="preserve">1a. User has unsaved </w:t>
+      </w:r>
+      <w:proofErr w:type="gramStart"/>
+      <w:r>
+        <w:rPr>
+          <w:color w:val="000000"/>
+        </w:rPr>
+        <w:t>changes</w:t>
+      </w:r>
+      <w:proofErr w:type="gramEnd"/>
+    </w:p>
+    <w:p>
+      <w:pPr>
+        <w:pStyle w:val="NormalWeb"/>
+        <w:spacing w:before="0" w:beforeAutospacing="0" w:after="0" w:afterAutospacing="0"/>
+        <w:ind w:left="360"/>
+      </w:pPr>
+      <w:r>
+        <w:rPr>
+          <w:color w:val="000000"/>
+        </w:rPr>
+        <w:t xml:space="preserve">1a1. </w:t>
+      </w:r>
+      <w:proofErr w:type="spellStart"/>
+      <w:r>
+        <w:rPr>
+          <w:color w:val="000000"/>
+        </w:rPr>
+        <w:t>Illo</w:t>
+      </w:r>
+      <w:proofErr w:type="spellEnd"/>
+      <w:r>
+        <w:rPr>
+          <w:color w:val="000000"/>
+        </w:rPr>
+        <w:t xml:space="preserve"> displays a “Confirm Changes” popup.</w:t>
+      </w:r>
+    </w:p>
+    <w:p>
+      <w:pPr>
+        <w:rPr>
+          <w:lang w:val="en" w:eastAsia="en-US" w:bidi="ar-SA"/>
+        </w:rPr>
+      </w:pPr>
+    </w:p>
+    <w:p>
+      <w:pPr>
         <w:pStyle w:val="Heading1"/>
         <w:numPr>
           <w:ilvl w:val="2"/>
@@ -162,6 +625,190 @@
     </w:p>
     <w:p>
       <w:pPr>
+        <w:pStyle w:val="NormalWeb"/>
+        <w:spacing w:before="0" w:beforeAutospacing="0" w:after="0" w:afterAutospacing="0"/>
+        <w:ind w:left="360"/>
+      </w:pPr>
+      <w:r>
+        <w:rPr>
+          <w:b/>
+          <w:bCs/>
+          <w:color w:val="000000"/>
+        </w:rPr>
+        <w:t>Title: Toggle Permission</w:t>
+      </w:r>
+    </w:p>
+    <w:p>
+      <w:pPr>
+        <w:pStyle w:val="NormalWeb"/>
+        <w:spacing w:before="0" w:beforeAutospacing="0" w:after="0" w:afterAutospacing="0"/>
+        <w:ind w:left="360"/>
+      </w:pPr>
+      <w:r>
+        <w:rPr>
+          <w:color w:val="000000"/>
+        </w:rPr>
+        <w:t>Actors: User</w:t>
+      </w:r>
+    </w:p>
+    <w:p>
+      <w:pPr>
+        <w:pStyle w:val="NormalWeb"/>
+        <w:spacing w:before="0" w:beforeAutospacing="0" w:after="0" w:afterAutospacing="0"/>
+        <w:ind w:left="360"/>
+      </w:pPr>
+      <w:r>
+        <w:rPr>
+          <w:color w:val="000000"/>
+        </w:rPr>
+        <w:t xml:space="preserve">Requirements: </w:t>
+      </w:r>
+      <w:proofErr w:type="spellStart"/>
+      <w:r>
+        <w:rPr>
+          <w:color w:val="000000"/>
+        </w:rPr>
+        <w:t>Illo</w:t>
+      </w:r>
+      <w:proofErr w:type="spellEnd"/>
+      <w:r>
+        <w:rPr>
+          <w:color w:val="000000"/>
+        </w:rPr>
+        <w:t xml:space="preserve"> is in Permission Management</w:t>
+      </w:r>
+    </w:p>
+    <w:p>
+      <w:pPr>
+        <w:pStyle w:val="NormalWeb"/>
+        <w:spacing w:before="0" w:beforeAutospacing="0" w:after="0" w:afterAutospacing="0"/>
+        <w:ind w:left="360"/>
+      </w:pPr>
+      <w:r>
+        <w:rPr>
+          <w:color w:val="000000"/>
+        </w:rPr>
+        <w:t>Main Scenario:</w:t>
+      </w:r>
+    </w:p>
+    <w:p>
+      <w:pPr>
+        <w:pStyle w:val="NormalWeb"/>
+        <w:spacing w:before="0" w:beforeAutospacing="0" w:after="0" w:afterAutospacing="0"/>
+        <w:ind w:left="360"/>
+      </w:pPr>
+      <w:r>
+        <w:rPr>
+          <w:color w:val="000000"/>
+        </w:rPr>
+        <w:t>1. User toggles an enabled permission</w:t>
+      </w:r>
+    </w:p>
+    <w:p>
+      <w:pPr>
+        <w:pStyle w:val="NormalWeb"/>
+        <w:spacing w:before="0" w:beforeAutospacing="0" w:after="0" w:afterAutospacing="0"/>
+        <w:ind w:left="360"/>
+      </w:pPr>
+      <w:r>
+        <w:rPr>
+          <w:color w:val="000000"/>
+        </w:rPr>
+        <w:t xml:space="preserve">2. </w:t>
+      </w:r>
+      <w:proofErr w:type="spellStart"/>
+      <w:r>
+        <w:rPr>
+          <w:color w:val="000000"/>
+        </w:rPr>
+        <w:t>Illo</w:t>
+      </w:r>
+      <w:proofErr w:type="spellEnd"/>
+      <w:r>
+        <w:rPr>
+          <w:color w:val="000000"/>
+        </w:rPr>
+        <w:t xml:space="preserve"> disables the selected permission</w:t>
+      </w:r>
+    </w:p>
+    <w:p>
+      <w:pPr>
+        <w:pStyle w:val="NormalWeb"/>
+        <w:spacing w:before="0" w:beforeAutospacing="0" w:after="0" w:afterAutospacing="0"/>
+        <w:ind w:left="360"/>
+      </w:pPr>
+      <w:r>
+        <w:rPr>
+          <w:color w:val="000000"/>
+        </w:rPr>
+        <w:t>Alternatives:</w:t>
+      </w:r>
+    </w:p>
+    <w:p>
+      <w:pPr>
+        <w:pStyle w:val="NormalWeb"/>
+        <w:spacing w:before="0" w:beforeAutospacing="0" w:after="0" w:afterAutospacing="0"/>
+        <w:ind w:left="360"/>
+      </w:pPr>
+      <w:r>
+        <w:rPr>
+          <w:color w:val="000000"/>
+        </w:rPr>
+        <w:t xml:space="preserve">1a. User toggles a disabled </w:t>
+      </w:r>
+      <w:proofErr w:type="gramStart"/>
+      <w:r>
+        <w:rPr>
+          <w:color w:val="000000"/>
+        </w:rPr>
+        <w:t>permission</w:t>
+      </w:r>
+      <w:proofErr w:type="gramEnd"/>
+    </w:p>
+    <w:p>
+      <w:pPr>
+        <w:pStyle w:val="NormalWeb"/>
+        <w:spacing w:before="0" w:beforeAutospacing="0" w:after="0" w:afterAutospacing="0"/>
+        <w:ind w:left="360"/>
+      </w:pPr>
+      <w:r>
+        <w:rPr>
+          <w:color w:val="000000"/>
+        </w:rPr>
+        <w:t xml:space="preserve">1a1. </w:t>
+      </w:r>
+      <w:proofErr w:type="spellStart"/>
+      <w:r>
+        <w:rPr>
+          <w:color w:val="000000"/>
+        </w:rPr>
+        <w:t>Illo</w:t>
+      </w:r>
+      <w:proofErr w:type="spellEnd"/>
+      <w:r>
+        <w:rPr>
+          <w:color w:val="000000"/>
+        </w:rPr>
+        <w:t xml:space="preserve"> enables the selected </w:t>
+      </w:r>
+      <w:proofErr w:type="gramStart"/>
+      <w:r>
+        <w:rPr>
+          <w:color w:val="000000"/>
+        </w:rPr>
+        <w:t>permission</w:t>
+      </w:r>
+      <w:proofErr w:type="gramEnd"/>
+    </w:p>
+    <w:p>
+      <w:pPr>
+        <w:rPr>
+          <w:lang w:val="en" w:eastAsia="en-US" w:bidi="ar-SA"/>
+        </w:rPr>
+      </w:pPr>
+    </w:p>
+    <w:p>
+      <w:pPr>
         <w:pStyle w:val="Heading1"/>
         <w:numPr>
           <w:ilvl w:val="2"/>
@@ -179,6 +826,699 @@
         </w:rPr>
         <w:t>Written Test 5</w:t>
       </w:r>
+    </w:p>
+    <w:p>
+      <w:pPr>
+        <w:pStyle w:val="NormalWeb"/>
+        <w:spacing w:before="0" w:beforeAutospacing="0" w:after="0" w:afterAutospacing="0"/>
+        <w:ind w:left="360"/>
+      </w:pPr>
+      <w:r>
+        <w:rPr>
+          <w:b/>
+          <w:bCs/>
+          <w:color w:val="000000"/>
+        </w:rPr>
+        <w:t>Title: Rename Exercise from Activity Source</w:t>
+      </w:r>
+    </w:p>
+    <w:p>
+      <w:pPr>
+        <w:pStyle w:val="NormalWeb"/>
+        <w:spacing w:before="0" w:beforeAutospacing="0" w:after="0" w:afterAutospacing="0"/>
+        <w:ind w:left="360"/>
+      </w:pPr>
+      <w:r>
+        <w:rPr>
+          <w:color w:val="000000"/>
+        </w:rPr>
+        <w:t>Actors: User</w:t>
+      </w:r>
+      <w:r>
+        <w:rPr>
+          <w:color w:val="000000"/>
+        </w:rPr>
+        <w:br/>
+        <w:t xml:space="preserve">Requirements: </w:t>
+      </w:r>
+      <w:proofErr w:type="spellStart"/>
+      <w:r>
+        <w:rPr>
+          <w:color w:val="000000"/>
+        </w:rPr>
+        <w:t>Illo</w:t>
+      </w:r>
+      <w:proofErr w:type="spellEnd"/>
+      <w:r>
+        <w:rPr>
+          <w:color w:val="000000"/>
+        </w:rPr>
+        <w:t xml:space="preserve"> is in the Activity Source Configuration Screen</w:t>
+      </w:r>
+    </w:p>
+    <w:p>
+      <w:pPr>
+        <w:pStyle w:val="NormalWeb"/>
+        <w:spacing w:before="0" w:beforeAutospacing="0" w:after="0" w:afterAutospacing="0"/>
+        <w:ind w:left="360"/>
+      </w:pPr>
+      <w:r>
+        <w:rPr>
+          <w:color w:val="000000"/>
+        </w:rPr>
+        <w:t>Main Scenario</w:t>
+      </w:r>
+    </w:p>
+    <w:p>
+      <w:pPr>
+        <w:pStyle w:val="NormalWeb"/>
+        <w:spacing w:before="0" w:beforeAutospacing="0" w:after="0" w:afterAutospacing="0"/>
+        <w:ind w:left="360"/>
+      </w:pPr>
+      <w:r>
+        <w:rPr>
+          <w:color w:val="000000"/>
+        </w:rPr>
+        <w:t>1. User selects name of the Activity Source</w:t>
+      </w:r>
+    </w:p>
+    <w:p>
+      <w:pPr>
+        <w:pStyle w:val="NormalWeb"/>
+        <w:spacing w:before="0" w:beforeAutospacing="0" w:after="0" w:afterAutospacing="0"/>
+        <w:ind w:left="360"/>
+      </w:pPr>
+      <w:r>
+        <w:rPr>
+          <w:color w:val="000000"/>
+        </w:rPr>
+        <w:t xml:space="preserve">2. </w:t>
+      </w:r>
+      <w:proofErr w:type="spellStart"/>
+      <w:r>
+        <w:rPr>
+          <w:color w:val="000000"/>
+        </w:rPr>
+        <w:t>Illo</w:t>
+      </w:r>
+      <w:proofErr w:type="spellEnd"/>
+      <w:r>
+        <w:rPr>
+          <w:color w:val="000000"/>
+        </w:rPr>
+        <w:t xml:space="preserve"> prompts the user to enter text</w:t>
+      </w:r>
+    </w:p>
+    <w:p>
+      <w:pPr>
+        <w:pStyle w:val="NormalWeb"/>
+        <w:spacing w:before="0" w:beforeAutospacing="0" w:after="0" w:afterAutospacing="0"/>
+        <w:ind w:left="360"/>
+      </w:pPr>
+      <w:r>
+        <w:rPr>
+          <w:color w:val="000000"/>
+        </w:rPr>
+        <w:t>3. User enters text and confirms</w:t>
+      </w:r>
+    </w:p>
+    <w:p>
+      <w:pPr>
+        <w:pStyle w:val="NormalWeb"/>
+        <w:spacing w:before="0" w:beforeAutospacing="0" w:after="0" w:afterAutospacing="0"/>
+        <w:ind w:left="360"/>
+      </w:pPr>
+      <w:r>
+        <w:rPr>
+          <w:color w:val="000000"/>
+        </w:rPr>
+        <w:t xml:space="preserve">4. </w:t>
+      </w:r>
+      <w:proofErr w:type="spellStart"/>
+      <w:r>
+        <w:rPr>
+          <w:color w:val="000000"/>
+        </w:rPr>
+        <w:t>Illo</w:t>
+      </w:r>
+      <w:proofErr w:type="spellEnd"/>
+      <w:r>
+        <w:rPr>
+          <w:color w:val="000000"/>
+        </w:rPr>
+        <w:t xml:space="preserve"> renames the Activity Source to the text entered</w:t>
+      </w:r>
+    </w:p>
+    <w:p>
+      <w:pPr>
+        <w:pStyle w:val="NormalWeb"/>
+        <w:spacing w:before="0" w:beforeAutospacing="0" w:after="0" w:afterAutospacing="0"/>
+        <w:ind w:left="360"/>
+      </w:pPr>
+      <w:r>
+        <w:rPr>
+          <w:color w:val="000000"/>
+        </w:rPr>
+        <w:t xml:space="preserve">5. </w:t>
+      </w:r>
+      <w:proofErr w:type="spellStart"/>
+      <w:r>
+        <w:rPr>
+          <w:color w:val="000000"/>
+        </w:rPr>
+        <w:t>Illo</w:t>
+      </w:r>
+      <w:proofErr w:type="spellEnd"/>
+      <w:r>
+        <w:rPr>
+          <w:color w:val="000000"/>
+        </w:rPr>
+        <w:t xml:space="preserve"> returns to the Activity Source Configuration Screen</w:t>
+      </w:r>
+    </w:p>
+    <w:p>
+      <w:pPr>
+        <w:pStyle w:val="NormalWeb"/>
+        <w:spacing w:before="0" w:beforeAutospacing="0" w:after="0" w:afterAutospacing="0"/>
+        <w:ind w:left="360"/>
+      </w:pPr>
+      <w:r>
+        <w:rPr>
+          <w:color w:val="000000"/>
+        </w:rPr>
+        <w:t>Alternatives:</w:t>
+      </w:r>
+    </w:p>
+    <w:p>
+      <w:pPr>
+        <w:pStyle w:val="NormalWeb"/>
+        <w:spacing w:before="0" w:beforeAutospacing="0" w:after="0" w:afterAutospacing="0"/>
+        <w:ind w:left="360"/>
+      </w:pPr>
+      <w:r>
+        <w:rPr>
+          <w:color w:val="000000"/>
+        </w:rPr>
+        <w:t xml:space="preserve">1a. User exits the </w:t>
+      </w:r>
+      <w:proofErr w:type="gramStart"/>
+      <w:r>
+        <w:rPr>
+          <w:color w:val="000000"/>
+        </w:rPr>
+        <w:t>screen</w:t>
+      </w:r>
+      <w:proofErr w:type="gramEnd"/>
+    </w:p>
+    <w:p>
+      <w:pPr>
+        <w:pStyle w:val="NormalWeb"/>
+        <w:spacing w:before="0" w:beforeAutospacing="0" w:after="0" w:afterAutospacing="0"/>
+        <w:ind w:left="360"/>
+      </w:pPr>
+      <w:r>
+        <w:rPr>
+          <w:color w:val="000000"/>
+        </w:rPr>
+        <w:t xml:space="preserve">1a1. </w:t>
+      </w:r>
+      <w:proofErr w:type="spellStart"/>
+      <w:r>
+        <w:rPr>
+          <w:color w:val="000000"/>
+        </w:rPr>
+        <w:t>Illo</w:t>
+      </w:r>
+      <w:proofErr w:type="spellEnd"/>
+      <w:r>
+        <w:rPr>
+          <w:color w:val="000000"/>
+        </w:rPr>
+        <w:t xml:space="preserve"> returns to the Activity Sources </w:t>
+      </w:r>
+      <w:proofErr w:type="gramStart"/>
+      <w:r>
+        <w:rPr>
+          <w:color w:val="000000"/>
+        </w:rPr>
+        <w:t>screen</w:t>
+      </w:r>
+      <w:proofErr w:type="gramEnd"/>
+    </w:p>
+    <w:p>
+      <w:pPr>
+        <w:pStyle w:val="NormalWeb"/>
+        <w:spacing w:before="0" w:beforeAutospacing="0" w:after="0" w:afterAutospacing="0"/>
+        <w:ind w:left="360"/>
+      </w:pPr>
+      <w:r>
+        <w:rPr>
+          <w:color w:val="000000"/>
+        </w:rPr>
+        <w:t>3a. User cancels</w:t>
+      </w:r>
+    </w:p>
+    <w:p>
+      <w:pPr>
+        <w:pStyle w:val="NormalWeb"/>
+        <w:spacing w:before="0" w:beforeAutospacing="0" w:after="0" w:afterAutospacing="0"/>
+        <w:ind w:left="360"/>
+      </w:pPr>
+      <w:r>
+        <w:rPr>
+          <w:color w:val="000000"/>
+        </w:rPr>
+        <w:t xml:space="preserve">3a1. </w:t>
+      </w:r>
+      <w:proofErr w:type="spellStart"/>
+      <w:r>
+        <w:rPr>
+          <w:color w:val="000000"/>
+        </w:rPr>
+        <w:t>Illo</w:t>
+      </w:r>
+      <w:proofErr w:type="spellEnd"/>
+      <w:r>
+        <w:rPr>
+          <w:color w:val="000000"/>
+        </w:rPr>
+        <w:t xml:space="preserve"> does not rename the Activity Source</w:t>
+      </w:r>
+    </w:p>
+    <w:p>
+      <w:pPr>
+        <w:rPr>
+          <w:lang w:val="en" w:eastAsia="en-US" w:bidi="ar-SA"/>
+        </w:rPr>
+      </w:pPr>
+    </w:p>
+    <w:p>
+      <w:pPr>
+        <w:pStyle w:val="Heading1"/>
+        <w:numPr>
+          <w:ilvl w:val="2"/>
+          <w:numId w:val="1"/>
+        </w:numPr>
+        <w:rPr>
+          <w:sz w:val="24"/>
+          <w:szCs w:val="24"/>
+        </w:rPr>
+      </w:pPr>
+      <w:r>
+        <w:rPr>
+          <w:sz w:val="24"/>
+          <w:szCs w:val="24"/>
+        </w:rPr>
+        <w:t xml:space="preserve">Written Test </w:t>
+      </w:r>
+      <w:r>
+        <w:rPr>
+          <w:sz w:val="24"/>
+          <w:szCs w:val="24"/>
+        </w:rPr>
+        <w:t>6</w:t>
+      </w:r>
+    </w:p>
+    <w:p>
+      <w:pPr>
+        <w:pStyle w:val="NormalWeb"/>
+        <w:spacing w:before="0" w:beforeAutospacing="0" w:after="0" w:afterAutospacing="0"/>
+        <w:ind w:left="360"/>
+      </w:pPr>
+      <w:r>
+        <w:rPr>
+          <w:b/>
+          <w:bCs/>
+          <w:color w:val="000000"/>
+        </w:rPr>
+        <w:t>Title: Set Activity Source</w:t>
+      </w:r>
+    </w:p>
+    <w:p>
+      <w:pPr>
+        <w:pStyle w:val="NormalWeb"/>
+        <w:spacing w:before="0" w:beforeAutospacing="0" w:after="0" w:afterAutospacing="0"/>
+        <w:ind w:left="360"/>
+      </w:pPr>
+      <w:r>
+        <w:rPr>
+          <w:color w:val="000000"/>
+        </w:rPr>
+        <w:t>Actors: User</w:t>
+      </w:r>
+    </w:p>
+    <w:p>
+      <w:pPr>
+        <w:pStyle w:val="NormalWeb"/>
+        <w:spacing w:before="0" w:beforeAutospacing="0" w:after="0" w:afterAutospacing="0"/>
+        <w:ind w:left="360"/>
+      </w:pPr>
+      <w:r>
+        <w:rPr>
+          <w:color w:val="000000"/>
+        </w:rPr>
+        <w:t xml:space="preserve">Requirements: </w:t>
+      </w:r>
+      <w:proofErr w:type="spellStart"/>
+      <w:r>
+        <w:rPr>
+          <w:color w:val="000000"/>
+        </w:rPr>
+        <w:t>Illo</w:t>
+      </w:r>
+      <w:proofErr w:type="spellEnd"/>
+      <w:r>
+        <w:rPr>
+          <w:color w:val="000000"/>
+        </w:rPr>
+        <w:t xml:space="preserve"> is in the Configuration Screen</w:t>
+      </w:r>
+    </w:p>
+    <w:p>
+      <w:pPr>
+        <w:pStyle w:val="NormalWeb"/>
+        <w:spacing w:before="0" w:beforeAutospacing="0" w:after="0" w:afterAutospacing="0"/>
+        <w:ind w:left="360"/>
+      </w:pPr>
+      <w:r>
+        <w:rPr>
+          <w:color w:val="000000"/>
+        </w:rPr>
+        <w:t>Main Scenario:</w:t>
+      </w:r>
+    </w:p>
+    <w:p>
+      <w:pPr>
+        <w:pStyle w:val="NormalWeb"/>
+        <w:spacing w:before="0" w:beforeAutospacing="0" w:after="0" w:afterAutospacing="0"/>
+        <w:ind w:left="360"/>
+      </w:pPr>
+      <w:r>
+        <w:rPr>
+          <w:color w:val="000000"/>
+        </w:rPr>
+        <w:t>1. User selects the Activity Source field</w:t>
+      </w:r>
+    </w:p>
+    <w:p>
+      <w:pPr>
+        <w:pStyle w:val="NormalWeb"/>
+        <w:spacing w:before="0" w:beforeAutospacing="0" w:after="0" w:afterAutospacing="0"/>
+        <w:ind w:left="360"/>
+      </w:pPr>
+      <w:r>
+        <w:rPr>
+          <w:color w:val="000000"/>
+        </w:rPr>
+        <w:t xml:space="preserve">2. </w:t>
+      </w:r>
+      <w:proofErr w:type="spellStart"/>
+      <w:r>
+        <w:rPr>
+          <w:color w:val="000000"/>
+        </w:rPr>
+        <w:t>Illo</w:t>
+      </w:r>
+      <w:proofErr w:type="spellEnd"/>
+      <w:r>
+        <w:rPr>
+          <w:color w:val="000000"/>
+        </w:rPr>
+        <w:t xml:space="preserve"> swaps to Activity Sources screen</w:t>
+      </w:r>
+    </w:p>
+    <w:p>
+      <w:pPr>
+        <w:pStyle w:val="NormalWeb"/>
+        <w:spacing w:before="0" w:beforeAutospacing="0" w:after="0" w:afterAutospacing="0"/>
+        <w:ind w:left="360"/>
+      </w:pPr>
+      <w:r>
+        <w:rPr>
+          <w:color w:val="000000"/>
+        </w:rPr>
+        <w:t>3. User selects an Activity Source</w:t>
+      </w:r>
+    </w:p>
+    <w:p>
+      <w:pPr>
+        <w:pStyle w:val="NormalWeb"/>
+        <w:spacing w:before="0" w:beforeAutospacing="0" w:after="0" w:afterAutospacing="0"/>
+        <w:ind w:left="360"/>
+      </w:pPr>
+      <w:r>
+        <w:rPr>
+          <w:color w:val="000000"/>
+        </w:rPr>
+        <w:t xml:space="preserve">4. </w:t>
+      </w:r>
+      <w:proofErr w:type="spellStart"/>
+      <w:r>
+        <w:rPr>
+          <w:color w:val="000000"/>
+        </w:rPr>
+        <w:t>Illo</w:t>
+      </w:r>
+      <w:proofErr w:type="spellEnd"/>
+      <w:r>
+        <w:rPr>
+          <w:color w:val="000000"/>
+        </w:rPr>
+        <w:t xml:space="preserve"> presents list of exercises in selected Activity Source</w:t>
+      </w:r>
+    </w:p>
+    <w:p>
+      <w:pPr>
+        <w:pStyle w:val="NormalWeb"/>
+        <w:spacing w:before="0" w:beforeAutospacing="0" w:after="0" w:afterAutospacing="0"/>
+        <w:ind w:left="360"/>
+      </w:pPr>
+      <w:r>
+        <w:rPr>
+          <w:color w:val="000000"/>
+        </w:rPr>
+        <w:t>5. User selects confirm for selected Exercise Set</w:t>
+      </w:r>
+    </w:p>
+    <w:p>
+      <w:pPr>
+        <w:pStyle w:val="NormalWeb"/>
+        <w:spacing w:before="0" w:beforeAutospacing="0" w:after="0" w:afterAutospacing="0"/>
+        <w:ind w:left="360"/>
+      </w:pPr>
+      <w:r>
+        <w:rPr>
+          <w:color w:val="000000"/>
+        </w:rPr>
+        <w:t xml:space="preserve">6. </w:t>
+      </w:r>
+      <w:proofErr w:type="spellStart"/>
+      <w:r>
+        <w:rPr>
+          <w:color w:val="000000"/>
+        </w:rPr>
+        <w:t>Illo</w:t>
+      </w:r>
+      <w:proofErr w:type="spellEnd"/>
+      <w:r>
+        <w:rPr>
+          <w:color w:val="000000"/>
+        </w:rPr>
+        <w:t xml:space="preserve"> saves the selected Activity Source, and sets the timer’s </w:t>
+      </w:r>
+      <w:proofErr w:type="spellStart"/>
+      <w:proofErr w:type="gramStart"/>
+      <w:r>
+        <w:rPr>
+          <w:color w:val="000000"/>
+        </w:rPr>
+        <w:t>nextExercise</w:t>
+      </w:r>
+      <w:proofErr w:type="spellEnd"/>
+      <w:r>
+        <w:rPr>
+          <w:color w:val="000000"/>
+        </w:rPr>
+        <w:t>(</w:t>
+      </w:r>
+      <w:proofErr w:type="gramEnd"/>
+      <w:r>
+        <w:rPr>
+          <w:color w:val="000000"/>
+        </w:rPr>
+        <w:t xml:space="preserve">) method to point to </w:t>
+      </w:r>
+      <w:proofErr w:type="spellStart"/>
+      <w:r>
+        <w:rPr>
+          <w:color w:val="000000"/>
+        </w:rPr>
+        <w:t>thenext</w:t>
+      </w:r>
+      <w:proofErr w:type="spellEnd"/>
+      <w:r>
+        <w:rPr>
+          <w:color w:val="000000"/>
+        </w:rPr>
+        <w:t>() method in the Activity Source</w:t>
+      </w:r>
+    </w:p>
+    <w:p>
+      <w:pPr>
+        <w:pStyle w:val="NormalWeb"/>
+        <w:spacing w:before="0" w:beforeAutospacing="0" w:after="0" w:afterAutospacing="0"/>
+        <w:ind w:left="360"/>
+      </w:pPr>
+      <w:r>
+        <w:rPr>
+          <w:color w:val="000000"/>
+        </w:rPr>
+        <w:t xml:space="preserve">7. </w:t>
+      </w:r>
+      <w:proofErr w:type="spellStart"/>
+      <w:r>
+        <w:rPr>
+          <w:color w:val="000000"/>
+        </w:rPr>
+        <w:t>Illo</w:t>
+      </w:r>
+      <w:proofErr w:type="spellEnd"/>
+      <w:r>
+        <w:rPr>
+          <w:color w:val="000000"/>
+        </w:rPr>
+        <w:t xml:space="preserve"> closes dialogue and returns to the </w:t>
+      </w:r>
+      <w:proofErr w:type="spellStart"/>
+      <w:r>
+        <w:rPr>
+          <w:color w:val="000000"/>
+        </w:rPr>
+        <w:t>Illo</w:t>
+      </w:r>
+      <w:proofErr w:type="spellEnd"/>
+      <w:r>
+        <w:rPr>
+          <w:color w:val="000000"/>
+        </w:rPr>
+        <w:t xml:space="preserve"> Configuration Screen</w:t>
+      </w:r>
+    </w:p>
+    <w:p>
+      <w:pPr>
+        <w:pStyle w:val="NormalWeb"/>
+        <w:spacing w:before="0" w:beforeAutospacing="0" w:after="0" w:afterAutospacing="0"/>
+        <w:ind w:left="360"/>
+      </w:pPr>
+      <w:r>
+        <w:rPr>
+          <w:color w:val="000000"/>
+        </w:rPr>
+        <w:t>Alternatives</w:t>
+      </w:r>
+    </w:p>
+    <w:p>
+      <w:pPr>
+        <w:pStyle w:val="NormalWeb"/>
+        <w:spacing w:before="0" w:beforeAutospacing="0" w:after="0" w:afterAutospacing="0"/>
+        <w:ind w:left="360"/>
+      </w:pPr>
+      <w:r>
+        <w:rPr>
+          <w:color w:val="000000"/>
+        </w:rPr>
+        <w:t xml:space="preserve">3a. User exits </w:t>
+      </w:r>
+      <w:proofErr w:type="gramStart"/>
+      <w:r>
+        <w:rPr>
+          <w:color w:val="000000"/>
+        </w:rPr>
+        <w:t>screen</w:t>
+      </w:r>
+      <w:proofErr w:type="gramEnd"/>
+    </w:p>
+    <w:p>
+      <w:pPr>
+        <w:pStyle w:val="NormalWeb"/>
+        <w:spacing w:before="0" w:beforeAutospacing="0" w:after="0" w:afterAutospacing="0"/>
+        <w:ind w:left="360"/>
+      </w:pPr>
+      <w:r>
+        <w:rPr>
+          <w:color w:val="000000"/>
+        </w:rPr>
+        <w:t xml:space="preserve">3a1. </w:t>
+      </w:r>
+      <w:proofErr w:type="spellStart"/>
+      <w:r>
+        <w:rPr>
+          <w:color w:val="000000"/>
+        </w:rPr>
+        <w:t>Illo</w:t>
+      </w:r>
+      <w:proofErr w:type="spellEnd"/>
+      <w:r>
+        <w:rPr>
+          <w:color w:val="000000"/>
+        </w:rPr>
+        <w:t xml:space="preserve"> returns to the Configuration Screen</w:t>
+      </w:r>
+    </w:p>
+    <w:p>
+      <w:pPr>
+        <w:pStyle w:val="NormalWeb"/>
+        <w:spacing w:before="0" w:beforeAutospacing="0" w:after="0" w:afterAutospacing="0"/>
+        <w:ind w:left="360"/>
+      </w:pPr>
+      <w:r>
+        <w:rPr>
+          <w:color w:val="000000"/>
+        </w:rPr>
+        <w:t xml:space="preserve">5a. User selects </w:t>
+      </w:r>
+      <w:proofErr w:type="gramStart"/>
+      <w:r>
+        <w:rPr>
+          <w:color w:val="000000"/>
+        </w:rPr>
+        <w:t>cancel</w:t>
+      </w:r>
+      <w:proofErr w:type="gramEnd"/>
+    </w:p>
+    <w:p>
+      <w:pPr>
+        <w:pStyle w:val="NormalWeb"/>
+        <w:spacing w:before="0" w:beforeAutospacing="0" w:after="0" w:afterAutospacing="0"/>
+        <w:ind w:left="360"/>
+      </w:pPr>
+      <w:r>
+        <w:rPr>
+          <w:color w:val="000000"/>
+        </w:rPr>
+        <w:t xml:space="preserve">5a1. </w:t>
+      </w:r>
+      <w:proofErr w:type="spellStart"/>
+      <w:r>
+        <w:rPr>
+          <w:color w:val="000000"/>
+        </w:rPr>
+        <w:t>Illo</w:t>
+      </w:r>
+      <w:proofErr w:type="spellEnd"/>
+      <w:r>
+        <w:rPr>
+          <w:color w:val="000000"/>
+        </w:rPr>
+        <w:t xml:space="preserve"> exits the confirmation menu, returning to the Activity Sources screen.</w:t>
+      </w:r>
+    </w:p>
+    <w:p>
+      <w:pPr>
+        <w:rPr>
+          <w:lang w:val="en" w:eastAsia="en-US" w:bidi="ar-SA"/>
+        </w:rPr>
+      </w:pPr>
     </w:p>
     <w:p>
       <w:pPr>
@@ -254,14 +1594,7 @@
           <w:sz w:val="24"/>
           <w:szCs w:val="24"/>
         </w:rPr>
-        <w:t xml:space="preserve">Coded Test </w:t>
-      </w:r>
-      <w:r>
-        <w:rPr>
-          <w:sz w:val="24"/>
-          <w:szCs w:val="24"/>
-        </w:rPr>
-        <w:t>2</w:t>
+        <w:t>Coded Test 2</w:t>
       </w:r>
     </w:p>
     <w:p>
@@ -281,14 +1614,7 @@
           <w:sz w:val="24"/>
           <w:szCs w:val="24"/>
         </w:rPr>
-        <w:t xml:space="preserve">Coded Test </w:t>
-      </w:r>
-      <w:r>
-        <w:rPr>
-          <w:sz w:val="24"/>
-          <w:szCs w:val="24"/>
-        </w:rPr>
-        <w:t>3</w:t>
+        <w:t>Coded Test 3</w:t>
       </w:r>
     </w:p>
     <w:p>
@@ -308,14 +1634,7 @@
           <w:sz w:val="24"/>
           <w:szCs w:val="24"/>
         </w:rPr>
-        <w:t xml:space="preserve">Coded Test </w:t>
-      </w:r>
-      <w:r>
-        <w:rPr>
-          <w:sz w:val="24"/>
-          <w:szCs w:val="24"/>
-        </w:rPr>
-        <w:t>4</w:t>
+        <w:t>Coded Test 4</w:t>
       </w:r>
     </w:p>
     <w:p>
@@ -335,14 +1654,7 @@
           <w:sz w:val="24"/>
           <w:szCs w:val="24"/>
         </w:rPr>
-        <w:t xml:space="preserve">Coded Test </w:t>
-      </w:r>
-      <w:r>
-        <w:rPr>
-          <w:sz w:val="24"/>
-          <w:szCs w:val="24"/>
-        </w:rPr>
-        <w:t>5</w:t>
+        <w:t>Coded Test 5</w:t>
       </w:r>
     </w:p>
     <w:p>
@@ -639,21 +1951,7 @@
           <w:sz w:val="24"/>
           <w:szCs w:val="24"/>
         </w:rPr>
-        <w:t>Written</w:t>
-      </w:r>
-      <w:r>
-        <w:rPr>
-          <w:sz w:val="24"/>
-          <w:szCs w:val="24"/>
-        </w:rPr>
-        <w:t xml:space="preserve"> </w:t>
-      </w:r>
-      <w:r>
-        <w:rPr>
-          <w:sz w:val="24"/>
-          <w:szCs w:val="24"/>
-        </w:rPr>
-        <w:t>Test 2</w:t>
+        <w:t>Written Test 2</w:t>
       </w:r>
     </w:p>
     <w:p>
@@ -673,21 +1971,7 @@
           <w:sz w:val="24"/>
           <w:szCs w:val="24"/>
         </w:rPr>
-        <w:t>Written</w:t>
-      </w:r>
-      <w:r>
-        <w:rPr>
-          <w:sz w:val="24"/>
-          <w:szCs w:val="24"/>
-        </w:rPr>
-        <w:t xml:space="preserve"> </w:t>
-      </w:r>
-      <w:r>
-        <w:rPr>
-          <w:sz w:val="24"/>
-          <w:szCs w:val="24"/>
-        </w:rPr>
-        <w:t>Test 3</w:t>
+        <w:t>Written Test 3</w:t>
       </w:r>
     </w:p>
     <w:p>
@@ -707,21 +1991,7 @@
           <w:sz w:val="24"/>
           <w:szCs w:val="24"/>
         </w:rPr>
-        <w:t>Written</w:t>
-      </w:r>
-      <w:r>
-        <w:rPr>
-          <w:sz w:val="24"/>
-          <w:szCs w:val="24"/>
-        </w:rPr>
-        <w:t xml:space="preserve"> </w:t>
-      </w:r>
-      <w:r>
-        <w:rPr>
-          <w:sz w:val="24"/>
-          <w:szCs w:val="24"/>
-        </w:rPr>
-        <w:t>Test 4</w:t>
+        <w:t>Written Test 4</w:t>
       </w:r>
     </w:p>
     <w:p>
@@ -741,21 +2011,7 @@
           <w:sz w:val="24"/>
           <w:szCs w:val="24"/>
         </w:rPr>
-        <w:t>Written</w:t>
-      </w:r>
-      <w:r>
-        <w:rPr>
-          <w:sz w:val="24"/>
-          <w:szCs w:val="24"/>
-        </w:rPr>
-        <w:t xml:space="preserve"> </w:t>
-      </w:r>
-      <w:r>
-        <w:rPr>
-          <w:sz w:val="24"/>
-          <w:szCs w:val="24"/>
-        </w:rPr>
-        <w:t>Test 5</w:t>
+        <w:t>Written Test 5</w:t>
       </w:r>
     </w:p>
     <w:p>
@@ -1584,6 +2840,24 @@
       </w:tblBorders>
     </w:tblPr>
   </w:style>
+  <w:style w:type="paragraph" w:styleId="NormalWeb">
+    <w:name w:val="Normal (Web)"/>
+    <w:basedOn w:val="Normal"/>
+    <w:uiPriority w:val="99"/>
+    <w:semiHidden/>
+    <w:unhideWhenUsed/>
+    <w:rsid w:val="005568CC"/>
+    <w:pPr>
+      <w:widowControl/>
+      <w:suppressAutoHyphens w:val="0"/>
+      <w:spacing w:before="100" w:beforeAutospacing="1" w:after="100" w:afterAutospacing="1"/>
+    </w:pPr>
+    <w:rPr>
+      <w:rFonts w:ascii="Times New Roman" w:eastAsia="Times New Roman" w:hAnsi="Times New Roman" w:cs="Times New Roman"/>
+      <w:kern w:val="0"/>
+      <w:lang w:eastAsia="en-US" w:bidi="ar-SA"/>
+    </w:rPr>
+  </w:style>
 </w:styles>
 </file>
 

</xml_diff>

<commit_message>
Test Coverage / Situations
</commit_message>
<xml_diff>
--- a/deliverable5/RootDigital_Deliverable_5_TestPlan.docx
+++ b/deliverable5/RootDigital_Deliverable_5_TestPlan.docx
@@ -10,13 +10,8 @@
         <w:t xml:space="preserve"> Plan</w:t>
       </w:r>
       <w:r>
-        <w:t xml:space="preserve"> for </w:t>
-      </w:r>
-      <w:proofErr w:type="spellStart"/>
-      <w:r>
-        <w:t>Illo</w:t>
-      </w:r>
-      <w:proofErr w:type="spellEnd"/>
+        <w:t xml:space="preserve"> for Illo</w:t>
+      </w:r>
     </w:p>
     <w:p>
       <w:pPr>
@@ -135,30 +130,22 @@
         <w:rPr>
           <w:color w:val="000000"/>
         </w:rPr>
-        <w:t xml:space="preserve">Requirements: </w:t>
-      </w:r>
-      <w:proofErr w:type="spellStart"/>
-      <w:r>
-        <w:rPr>
-          <w:color w:val="000000"/>
-        </w:rPr>
-        <w:t>Illo</w:t>
-      </w:r>
-      <w:proofErr w:type="spellEnd"/>
-      <w:r>
-        <w:rPr>
-          <w:color w:val="000000"/>
-        </w:rPr>
-        <w:t xml:space="preserve"> is in Permission Management</w:t>
-      </w:r>
-    </w:p>
-    <w:p>
-      <w:pPr>
-        <w:pStyle w:val="NormalWeb"/>
-        <w:spacing w:before="0" w:beforeAutospacing="0" w:after="0" w:afterAutospacing="0"/>
-      </w:pPr>
-      <w:r>
-        <w:rPr>
+        <w:t>Requirements: Illo is in Permission Management</w:t>
+      </w:r>
+    </w:p>
+    <w:p>
+      <w:pPr>
+        <w:pStyle w:val="NormalWeb"/>
+        <w:spacing w:before="0" w:beforeAutospacing="0" w:after="0" w:afterAutospacing="0"/>
+        <w:rPr>
+          <w:b/>
+          <w:bCs/>
+        </w:rPr>
+      </w:pPr>
+      <w:r>
+        <w:rPr>
+          <w:b/>
+          <w:bCs/>
           <w:color w:val="000000"/>
         </w:rPr>
         <w:t>Main Scenario:</w:t>
@@ -185,30 +172,22 @@
         <w:rPr>
           <w:color w:val="000000"/>
         </w:rPr>
-        <w:t xml:space="preserve">2. </w:t>
-      </w:r>
-      <w:proofErr w:type="spellStart"/>
-      <w:r>
-        <w:rPr>
-          <w:color w:val="000000"/>
-        </w:rPr>
-        <w:t>Illo</w:t>
-      </w:r>
-      <w:proofErr w:type="spellEnd"/>
-      <w:r>
-        <w:rPr>
-          <w:color w:val="000000"/>
-        </w:rPr>
-        <w:t xml:space="preserve"> Saves the permission changes and returns to the Settings screen</w:t>
-      </w:r>
-    </w:p>
-    <w:p>
-      <w:pPr>
-        <w:pStyle w:val="NormalWeb"/>
-        <w:spacing w:before="0" w:beforeAutospacing="0" w:after="0" w:afterAutospacing="0"/>
-      </w:pPr>
-      <w:r>
-        <w:rPr>
+        <w:t>2. Illo Saves the permission changes and returns to the Settings screen</w:t>
+      </w:r>
+    </w:p>
+    <w:p>
+      <w:pPr>
+        <w:pStyle w:val="NormalWeb"/>
+        <w:spacing w:before="0" w:beforeAutospacing="0" w:after="0" w:afterAutospacing="0"/>
+        <w:rPr>
+          <w:b/>
+          <w:bCs/>
+        </w:rPr>
+      </w:pPr>
+      <w:r>
+        <w:rPr>
+          <w:b/>
+          <w:bCs/>
           <w:color w:val="000000"/>
         </w:rPr>
         <w:t>Alternatives:</w:t>
@@ -223,33 +202,139 @@
         <w:rPr>
           <w:color w:val="000000"/>
         </w:rPr>
-        <w:t>1a. User selects the “Cancel Changes” Button</w:t>
-      </w:r>
-    </w:p>
-    <w:p>
-      <w:pPr>
-        <w:pStyle w:val="NormalWeb"/>
-        <w:spacing w:before="0" w:beforeAutospacing="0" w:after="0" w:afterAutospacing="0"/>
-      </w:pPr>
-      <w:r>
-        <w:rPr>
-          <w:color w:val="000000"/>
-        </w:rPr>
-        <w:t xml:space="preserve">1a1. </w:t>
-      </w:r>
-      <w:proofErr w:type="spellStart"/>
-      <w:r>
-        <w:rPr>
-          <w:color w:val="000000"/>
-        </w:rPr>
-        <w:t>Illo</w:t>
-      </w:r>
-      <w:proofErr w:type="spellEnd"/>
-      <w:r>
-        <w:rPr>
-          <w:color w:val="000000"/>
-        </w:rPr>
-        <w:t xml:space="preserve"> does not save the permission changes and returns to the Settings Screen</w:t>
+        <w:t>1</w:t>
+      </w:r>
+      <w:r>
+        <w:rPr>
+          <w:color w:val="000000"/>
+        </w:rPr>
+        <w:t>a. User selects the “Cancel Changes” Button</w:t>
+      </w:r>
+    </w:p>
+    <w:p>
+      <w:pPr>
+        <w:pStyle w:val="NormalWeb"/>
+        <w:spacing w:before="0" w:beforeAutospacing="0" w:after="0" w:afterAutospacing="0"/>
+        <w:rPr>
+          <w:color w:val="000000"/>
+        </w:rPr>
+      </w:pPr>
+      <w:r>
+        <w:rPr>
+          <w:color w:val="000000"/>
+        </w:rPr>
+        <w:t>1</w:t>
+      </w:r>
+      <w:r>
+        <w:rPr>
+          <w:color w:val="000000"/>
+        </w:rPr>
+        <w:t>a1. Illo does not save the permission changes and returns to the Settings Screen</w:t>
+      </w:r>
+    </w:p>
+    <w:p>
+      <w:pPr>
+        <w:pStyle w:val="NormalWeb"/>
+        <w:spacing w:before="0" w:beforeAutospacing="0" w:after="0" w:afterAutospacing="0"/>
+        <w:rPr>
+          <w:b/>
+          <w:bCs/>
+        </w:rPr>
+      </w:pPr>
+      <w:r>
+        <w:rPr>
+          <w:b/>
+          <w:bCs/>
+        </w:rPr>
+        <w:t>Test Situations:</w:t>
+      </w:r>
+    </w:p>
+    <w:p>
+      <w:pPr>
+        <w:pStyle w:val="NormalWeb"/>
+        <w:spacing w:before="0" w:beforeAutospacing="0" w:after="0" w:afterAutospacing="0"/>
+      </w:pPr>
+      <w:r>
+        <w:t xml:space="preserve">1) </w:t>
+      </w:r>
+      <w:r>
+        <w:t>User confirms permission changes</w:t>
+      </w:r>
+    </w:p>
+    <w:p>
+      <w:pPr>
+        <w:pStyle w:val="NormalWeb"/>
+        <w:spacing w:before="0" w:beforeAutospacing="0" w:after="0" w:afterAutospacing="0"/>
+      </w:pPr>
+      <w:r>
+        <w:t>2) User cancels the permission changes</w:t>
+      </w:r>
+    </w:p>
+    <w:p>
+      <w:pPr>
+        <w:pStyle w:val="NormalWeb"/>
+        <w:spacing w:before="0" w:beforeAutospacing="0" w:after="0" w:afterAutospacing="0"/>
+      </w:pPr>
+      <w:r>
+        <w:rPr>
+          <w:b/>
+          <w:bCs/>
+        </w:rPr>
+        <w:t>Test Coverage:</w:t>
+      </w:r>
+    </w:p>
+    <w:p>
+      <w:pPr>
+        <w:pStyle w:val="NormalWeb"/>
+        <w:spacing w:before="0" w:beforeAutospacing="0" w:after="0" w:afterAutospacing="0"/>
+      </w:pPr>
+      <w:r>
+        <w:t xml:space="preserve">Base: number of main and alternative scenarios: </w:t>
+      </w:r>
+      <w:r>
+        <w:t>2</w:t>
+      </w:r>
+    </w:p>
+    <w:p>
+      <w:pPr>
+        <w:pStyle w:val="NormalWeb"/>
+        <w:spacing w:before="0" w:beforeAutospacing="0" w:after="0" w:afterAutospacing="0"/>
+      </w:pPr>
+      <w:r>
+        <w:t xml:space="preserve">Test situations cover all </w:t>
+      </w:r>
+      <w:r>
+        <w:t>2</w:t>
+      </w:r>
+      <w:r>
+        <w:t xml:space="preserve"> </w:t>
+      </w:r>
+      <w:proofErr w:type="gramStart"/>
+      <w:r>
+        <w:t>cases</w:t>
+      </w:r>
+      <w:proofErr w:type="gramEnd"/>
+    </w:p>
+    <w:p>
+      <w:pPr>
+        <w:pStyle w:val="NormalWeb"/>
+        <w:spacing w:before="0" w:beforeAutospacing="0" w:after="0" w:afterAutospacing="0"/>
+      </w:pPr>
+      <w:r>
+        <w:t>100% coverage of use case</w:t>
+      </w:r>
+    </w:p>
+    <w:p>
+      <w:pPr>
+        <w:rPr>
+          <w:lang w:val="en" w:eastAsia="en-US" w:bidi="ar-SA"/>
+        </w:rPr>
+      </w:pPr>
+      <w:r>
+        <w:rPr>
+          <w:lang w:val="en" w:eastAsia="en-US" w:bidi="ar-SA"/>
+        </w:rPr>
+        <w:t xml:space="preserve"> </w:t>
       </w:r>
     </w:p>
     <w:p>
@@ -317,31 +402,23 @@
         <w:rPr>
           <w:color w:val="000000"/>
         </w:rPr>
-        <w:t xml:space="preserve">Requirements: </w:t>
-      </w:r>
-      <w:proofErr w:type="spellStart"/>
-      <w:r>
-        <w:rPr>
-          <w:color w:val="000000"/>
-        </w:rPr>
-        <w:t>Illo</w:t>
-      </w:r>
-      <w:proofErr w:type="spellEnd"/>
-      <w:r>
-        <w:rPr>
-          <w:color w:val="000000"/>
-        </w:rPr>
-        <w:t xml:space="preserve"> is on the Timer Screen</w:t>
-      </w:r>
-    </w:p>
-    <w:p>
-      <w:pPr>
-        <w:pStyle w:val="NormalWeb"/>
-        <w:spacing w:before="0" w:beforeAutospacing="0" w:after="0" w:afterAutospacing="0"/>
-        <w:ind w:left="360"/>
-      </w:pPr>
-      <w:r>
-        <w:rPr>
+        <w:t>Requirements: Illo is on the Timer Screen</w:t>
+      </w:r>
+    </w:p>
+    <w:p>
+      <w:pPr>
+        <w:pStyle w:val="NormalWeb"/>
+        <w:spacing w:before="0" w:beforeAutospacing="0" w:after="0" w:afterAutospacing="0"/>
+        <w:ind w:left="360"/>
+        <w:rPr>
+          <w:b/>
+          <w:bCs/>
+        </w:rPr>
+      </w:pPr>
+      <w:r>
+        <w:rPr>
+          <w:b/>
+          <w:bCs/>
           <w:color w:val="000000"/>
         </w:rPr>
         <w:t>Main Scenario:</w:t>
@@ -370,28 +447,17 @@
         <w:rPr>
           <w:color w:val="000000"/>
         </w:rPr>
-        <w:t xml:space="preserve">2. </w:t>
-      </w:r>
-      <w:proofErr w:type="spellStart"/>
-      <w:r>
-        <w:rPr>
-          <w:color w:val="000000"/>
-        </w:rPr>
-        <w:t>Illo</w:t>
-      </w:r>
-      <w:proofErr w:type="spellEnd"/>
-      <w:r>
-        <w:rPr>
-          <w:color w:val="000000"/>
-        </w:rPr>
-        <w:t xml:space="preserve"> starts the current workout interval.</w:t>
-      </w:r>
-    </w:p>
-    <w:p>
-      <w:pPr>
-        <w:pStyle w:val="NormalWeb"/>
-        <w:spacing w:before="0" w:beforeAutospacing="0" w:after="0" w:afterAutospacing="0"/>
-        <w:ind w:left="360"/>
+        <w:t>2. Illo starts the current workout interval.</w:t>
+      </w:r>
+    </w:p>
+    <w:p>
+      <w:pPr>
+        <w:pStyle w:val="NormalWeb"/>
+        <w:spacing w:before="0" w:beforeAutospacing="0" w:after="0" w:afterAutospacing="0"/>
+        <w:ind w:left="360"/>
+        <w:rPr>
+          <w:color w:val="000000"/>
+        </w:rPr>
       </w:pPr>
       <w:r>
         <w:rPr>
@@ -402,9 +468,99 @@
     </w:p>
     <w:p>
       <w:pPr>
-        <w:rPr>
-          <w:lang w:val="en" w:eastAsia="en-US" w:bidi="ar-SA"/>
-        </w:rPr>
+        <w:pStyle w:val="NormalWeb"/>
+        <w:spacing w:before="0" w:beforeAutospacing="0" w:after="0" w:afterAutospacing="0"/>
+        <w:ind w:left="360"/>
+        <w:rPr>
+          <w:b/>
+          <w:bCs/>
+          <w:color w:val="000000"/>
+        </w:rPr>
+      </w:pPr>
+      <w:r>
+        <w:rPr>
+          <w:b/>
+          <w:bCs/>
+          <w:color w:val="000000"/>
+        </w:rPr>
+        <w:t>Test Situations:</w:t>
+      </w:r>
+    </w:p>
+    <w:p>
+      <w:pPr>
+        <w:pStyle w:val="NormalWeb"/>
+        <w:numPr>
+          <w:ilvl w:val="0"/>
+          <w:numId w:val="11"/>
+        </w:numPr>
+        <w:spacing w:before="0" w:beforeAutospacing="0" w:after="0" w:afterAutospacing="0"/>
+        <w:rPr>
+          <w:color w:val="000000"/>
+        </w:rPr>
+      </w:pPr>
+      <w:r>
+        <w:rPr>
+          <w:color w:val="000000"/>
+        </w:rPr>
+        <w:t>User Presses the “Play” Button</w:t>
+      </w:r>
+    </w:p>
+    <w:p>
+      <w:pPr>
+        <w:pStyle w:val="NormalWeb"/>
+        <w:spacing w:before="0" w:beforeAutospacing="0" w:after="0" w:afterAutospacing="0"/>
+        <w:ind w:left="360"/>
+      </w:pPr>
+      <w:r>
+        <w:rPr>
+          <w:b/>
+          <w:bCs/>
+        </w:rPr>
+        <w:t>Test Coverage:</w:t>
+      </w:r>
+    </w:p>
+    <w:p>
+      <w:pPr>
+        <w:pStyle w:val="NormalWeb"/>
+        <w:spacing w:before="0" w:beforeAutospacing="0" w:after="0" w:afterAutospacing="0"/>
+      </w:pPr>
+      <w:r>
+        <w:t xml:space="preserve">      </w:t>
+      </w:r>
+      <w:r>
+        <w:t xml:space="preserve">Base: number of main and alternative scenarios: </w:t>
+      </w:r>
+      <w:r>
+        <w:t>1</w:t>
+      </w:r>
+    </w:p>
+    <w:p>
+      <w:pPr>
+        <w:pStyle w:val="NormalWeb"/>
+        <w:spacing w:before="0" w:beforeAutospacing="0" w:after="0" w:afterAutospacing="0"/>
+      </w:pPr>
+      <w:r>
+        <w:t xml:space="preserve">      </w:t>
+      </w:r>
+      <w:r>
+        <w:t>100% coverage of use case</w:t>
+      </w:r>
+    </w:p>
+    <w:p>
+      <w:pPr>
+        <w:pStyle w:val="NormalWeb"/>
+        <w:spacing w:before="0" w:beforeAutospacing="0" w:after="0" w:afterAutospacing="0"/>
+        <w:ind w:left="360"/>
+        <w:rPr>
+          <w:color w:val="000000"/>
+        </w:rPr>
+      </w:pPr>
+    </w:p>
+    <w:p>
+      <w:pPr>
+        <w:pStyle w:val="NormalWeb"/>
+        <w:spacing w:before="0" w:beforeAutospacing="0" w:after="0" w:afterAutospacing="0"/>
+        <w:ind w:left="360"/>
       </w:pPr>
     </w:p>
     <w:p>
@@ -465,21 +621,7 @@
         <w:rPr>
           <w:color w:val="000000"/>
         </w:rPr>
-        <w:t xml:space="preserve">Requirements: </w:t>
-      </w:r>
-      <w:proofErr w:type="spellStart"/>
-      <w:r>
-        <w:rPr>
-          <w:color w:val="000000"/>
-        </w:rPr>
-        <w:t>Illo</w:t>
-      </w:r>
-      <w:proofErr w:type="spellEnd"/>
-      <w:r>
-        <w:rPr>
-          <w:color w:val="000000"/>
-        </w:rPr>
-        <w:t xml:space="preserve"> is in Permission Management</w:t>
+        <w:t>Requirements: Illo is in Permission Management</w:t>
       </w:r>
     </w:p>
     <w:p>
@@ -518,33 +660,26 @@
         <w:rPr>
           <w:color w:val="000000"/>
         </w:rPr>
-        <w:t xml:space="preserve">2. </w:t>
-      </w:r>
-      <w:proofErr w:type="spellStart"/>
-      <w:r>
-        <w:rPr>
-          <w:color w:val="000000"/>
-        </w:rPr>
-        <w:t>Illo</w:t>
-      </w:r>
-      <w:proofErr w:type="spellEnd"/>
-      <w:r>
-        <w:rPr>
-          <w:color w:val="000000"/>
-        </w:rPr>
-        <w:t xml:space="preserve"> returns to the Setting Screen</w:t>
-      </w:r>
-    </w:p>
-    <w:p>
-      <w:pPr>
-        <w:pStyle w:val="NormalWeb"/>
-        <w:spacing w:before="0" w:beforeAutospacing="0" w:after="0" w:afterAutospacing="0"/>
-        <w:ind w:left="360"/>
-      </w:pPr>
-      <w:r>
-        <w:rPr>
-          <w:color w:val="000000"/>
-        </w:rPr>
+        <w:t>2. Illo returns to the Setting Screen</w:t>
+      </w:r>
+    </w:p>
+    <w:p>
+      <w:pPr>
+        <w:pStyle w:val="NormalWeb"/>
+        <w:spacing w:before="0" w:beforeAutospacing="0" w:after="0" w:afterAutospacing="0"/>
+        <w:ind w:left="360"/>
+        <w:rPr>
+          <w:b/>
+          <w:bCs/>
+        </w:rPr>
+      </w:pPr>
+      <w:r>
+        <w:rPr>
+          <w:b/>
+          <w:bCs/>
+          <w:color w:val="000000"/>
+        </w:rPr>
+        <w:lastRenderedPageBreak/>
         <w:t>Alternatives:</w:t>
       </w:r>
     </w:p>
@@ -558,43 +693,193 @@
         <w:rPr>
           <w:color w:val="000000"/>
         </w:rPr>
-        <w:t xml:space="preserve">1a. User has unsaved </w:t>
+        <w:t>1</w:t>
+      </w:r>
+      <w:r>
+        <w:rPr>
+          <w:color w:val="000000"/>
+        </w:rPr>
+        <w:t>a. User has unsaved changes</w:t>
+      </w:r>
+      <w:r>
+        <w:rPr>
+          <w:color w:val="000000"/>
+        </w:rPr>
+        <w:t xml:space="preserve"> and </w:t>
       </w:r>
       <w:proofErr w:type="gramStart"/>
       <w:r>
         <w:rPr>
           <w:color w:val="000000"/>
         </w:rPr>
-        <w:t>changes</w:t>
+        <w:t>Selects</w:t>
       </w:r>
       <w:proofErr w:type="gramEnd"/>
-    </w:p>
-    <w:p>
-      <w:pPr>
-        <w:pStyle w:val="NormalWeb"/>
-        <w:spacing w:before="0" w:beforeAutospacing="0" w:after="0" w:afterAutospacing="0"/>
-        <w:ind w:left="360"/>
-      </w:pPr>
-      <w:r>
-        <w:rPr>
-          <w:color w:val="000000"/>
-        </w:rPr>
-        <w:t xml:space="preserve">1a1. </w:t>
-      </w:r>
-      <w:proofErr w:type="spellStart"/>
-      <w:r>
-        <w:rPr>
-          <w:color w:val="000000"/>
-        </w:rPr>
-        <w:t>Illo</w:t>
-      </w:r>
-      <w:proofErr w:type="spellEnd"/>
-      <w:r>
-        <w:rPr>
-          <w:color w:val="000000"/>
-        </w:rPr>
-        <w:t xml:space="preserve"> displays a “Confirm Changes” popup.</w:t>
-      </w:r>
+      <w:r>
+        <w:rPr>
+          <w:color w:val="000000"/>
+        </w:rPr>
+        <w:t xml:space="preserve"> the “Exit” Button.</w:t>
+      </w:r>
+    </w:p>
+    <w:p>
+      <w:pPr>
+        <w:pStyle w:val="NormalWeb"/>
+        <w:spacing w:before="0" w:beforeAutospacing="0" w:after="0" w:afterAutospacing="0"/>
+        <w:ind w:left="360"/>
+        <w:rPr>
+          <w:color w:val="000000"/>
+        </w:rPr>
+      </w:pPr>
+      <w:r>
+        <w:rPr>
+          <w:color w:val="000000"/>
+        </w:rPr>
+        <w:t>1</w:t>
+      </w:r>
+      <w:r>
+        <w:rPr>
+          <w:color w:val="000000"/>
+        </w:rPr>
+        <w:t>a1. Illo displays a “Confirm Changes” popup.</w:t>
+      </w:r>
+    </w:p>
+    <w:p>
+      <w:pPr>
+        <w:pStyle w:val="NormalWeb"/>
+        <w:spacing w:before="0" w:beforeAutospacing="0" w:after="0" w:afterAutospacing="0"/>
+        <w:ind w:left="360"/>
+        <w:rPr>
+          <w:color w:val="000000"/>
+        </w:rPr>
+      </w:pPr>
+      <w:r>
+        <w:rPr>
+          <w:b/>
+          <w:bCs/>
+          <w:color w:val="000000"/>
+        </w:rPr>
+        <w:t>Test Situations:</w:t>
+      </w:r>
+    </w:p>
+    <w:p>
+      <w:pPr>
+        <w:pStyle w:val="NormalWeb"/>
+        <w:numPr>
+          <w:ilvl w:val="0"/>
+          <w:numId w:val="5"/>
+        </w:numPr>
+        <w:spacing w:before="0" w:beforeAutospacing="0" w:after="0" w:afterAutospacing="0"/>
+        <w:rPr>
+          <w:color w:val="000000"/>
+        </w:rPr>
+      </w:pPr>
+      <w:r>
+        <w:rPr>
+          <w:color w:val="000000"/>
+        </w:rPr>
+        <w:t>User exits the menu with no unsaved changes.</w:t>
+      </w:r>
+    </w:p>
+    <w:p>
+      <w:pPr>
+        <w:pStyle w:val="NormalWeb"/>
+        <w:numPr>
+          <w:ilvl w:val="0"/>
+          <w:numId w:val="5"/>
+        </w:numPr>
+        <w:spacing w:before="0" w:beforeAutospacing="0" w:after="0" w:afterAutospacing="0"/>
+        <w:rPr>
+          <w:lang w:val="en"/>
+        </w:rPr>
+      </w:pPr>
+      <w:r>
+        <w:rPr>
+          <w:color w:val="000000"/>
+        </w:rPr>
+        <w:t>User exits the menu with unsaved changes.</w:t>
+      </w:r>
+    </w:p>
+    <w:p>
+      <w:pPr>
+        <w:pStyle w:val="NormalWeb"/>
+        <w:spacing w:before="0" w:beforeAutospacing="0" w:after="0" w:afterAutospacing="0"/>
+        <w:ind w:left="360"/>
+      </w:pPr>
+      <w:r>
+        <w:rPr>
+          <w:b/>
+          <w:bCs/>
+        </w:rPr>
+        <w:t>Test Coverage:</w:t>
+      </w:r>
+    </w:p>
+    <w:p>
+      <w:pPr>
+        <w:pStyle w:val="NormalWeb"/>
+        <w:spacing w:before="0" w:beforeAutospacing="0" w:after="0" w:afterAutospacing="0"/>
+      </w:pPr>
+      <w:r>
+        <w:t xml:space="preserve">      </w:t>
+      </w:r>
+      <w:r>
+        <w:t xml:space="preserve">Base: number of main and alternative scenarios: </w:t>
+      </w:r>
+      <w:r>
+        <w:t>2</w:t>
+      </w:r>
+    </w:p>
+    <w:p>
+      <w:pPr>
+        <w:pStyle w:val="NormalWeb"/>
+        <w:spacing w:before="0" w:beforeAutospacing="0" w:after="0" w:afterAutospacing="0"/>
+      </w:pPr>
+      <w:r>
+        <w:t xml:space="preserve">      </w:t>
+      </w:r>
+      <w:r>
+        <w:t xml:space="preserve">Test situations cover all </w:t>
+      </w:r>
+      <w:r>
+        <w:t>2</w:t>
+      </w:r>
+      <w:r>
+        <w:t xml:space="preserve"> </w:t>
+      </w:r>
+      <w:proofErr w:type="gramStart"/>
+      <w:r>
+        <w:t>cases</w:t>
+      </w:r>
+      <w:proofErr w:type="gramEnd"/>
+    </w:p>
+    <w:p>
+      <w:pPr>
+        <w:pStyle w:val="NormalWeb"/>
+        <w:spacing w:before="0" w:beforeAutospacing="0" w:after="0" w:afterAutospacing="0"/>
+      </w:pPr>
+      <w:r>
+        <w:t xml:space="preserve">      </w:t>
+      </w:r>
+      <w:r>
+        <w:t>100% coverage of use case</w:t>
+      </w:r>
+    </w:p>
+    <w:p>
+      <w:pPr>
+        <w:pStyle w:val="NormalWeb"/>
+        <w:spacing w:before="0" w:beforeAutospacing="0" w:after="0" w:afterAutospacing="0"/>
+        <w:ind w:left="360"/>
+        <w:rPr>
+          <w:lang w:val="en"/>
+        </w:rPr>
+      </w:pPr>
+    </w:p>
+    <w:p>
+      <w:pPr>
+        <w:rPr>
+          <w:lang w:val="en" w:eastAsia="en-US" w:bidi="ar-SA"/>
+        </w:rPr>
+      </w:pPr>
     </w:p>
     <w:p>
       <w:pPr>
@@ -661,21 +946,7 @@
         <w:rPr>
           <w:color w:val="000000"/>
         </w:rPr>
-        <w:t xml:space="preserve">Requirements: </w:t>
-      </w:r>
-      <w:proofErr w:type="spellStart"/>
-      <w:r>
-        <w:rPr>
-          <w:color w:val="000000"/>
-        </w:rPr>
-        <w:t>Illo</w:t>
-      </w:r>
-      <w:proofErr w:type="spellEnd"/>
-      <w:r>
-        <w:rPr>
-          <w:color w:val="000000"/>
-        </w:rPr>
-        <w:t xml:space="preserve"> is in Permission Management</w:t>
+        <w:t>Requirements: Illo is in Permission Management</w:t>
       </w:r>
     </w:p>
     <w:p>
@@ -714,31 +985,23 @@
         <w:rPr>
           <w:color w:val="000000"/>
         </w:rPr>
-        <w:t xml:space="preserve">2. </w:t>
-      </w:r>
-      <w:proofErr w:type="spellStart"/>
-      <w:r>
-        <w:rPr>
-          <w:color w:val="000000"/>
-        </w:rPr>
-        <w:t>Illo</w:t>
-      </w:r>
-      <w:proofErr w:type="spellEnd"/>
-      <w:r>
-        <w:rPr>
-          <w:color w:val="000000"/>
-        </w:rPr>
-        <w:t xml:space="preserve"> disables the selected permission</w:t>
-      </w:r>
-    </w:p>
-    <w:p>
-      <w:pPr>
-        <w:pStyle w:val="NormalWeb"/>
-        <w:spacing w:before="0" w:beforeAutospacing="0" w:after="0" w:afterAutospacing="0"/>
-        <w:ind w:left="360"/>
-      </w:pPr>
-      <w:r>
-        <w:rPr>
+        <w:t>2. Illo disables the selected permission</w:t>
+      </w:r>
+    </w:p>
+    <w:p>
+      <w:pPr>
+        <w:pStyle w:val="NormalWeb"/>
+        <w:spacing w:before="0" w:beforeAutospacing="0" w:after="0" w:afterAutospacing="0"/>
+        <w:ind w:left="360"/>
+        <w:rPr>
+          <w:b/>
+          <w:bCs/>
+        </w:rPr>
+      </w:pPr>
+      <w:r>
+        <w:rPr>
+          <w:b/>
+          <w:bCs/>
           <w:color w:val="000000"/>
         </w:rPr>
         <w:t>Alternatives:</w:t>
@@ -754,7 +1017,13 @@
         <w:rPr>
           <w:color w:val="000000"/>
         </w:rPr>
-        <w:t xml:space="preserve">1a. User toggles a disabled </w:t>
+        <w:t>1</w:t>
+      </w:r>
+      <w:r>
+        <w:rPr>
+          <w:color w:val="000000"/>
+        </w:rPr>
+        <w:t xml:space="preserve">a. User toggles a disabled </w:t>
       </w:r>
       <w:proofErr w:type="gramStart"/>
       <w:r>
@@ -770,26 +1039,21 @@
         <w:pStyle w:val="NormalWeb"/>
         <w:spacing w:before="0" w:beforeAutospacing="0" w:after="0" w:afterAutospacing="0"/>
         <w:ind w:left="360"/>
-      </w:pPr>
-      <w:r>
-        <w:rPr>
-          <w:color w:val="000000"/>
-        </w:rPr>
-        <w:t xml:space="preserve">1a1. </w:t>
-      </w:r>
-      <w:proofErr w:type="spellStart"/>
-      <w:r>
-        <w:rPr>
-          <w:color w:val="000000"/>
-        </w:rPr>
-        <w:t>Illo</w:t>
-      </w:r>
-      <w:proofErr w:type="spellEnd"/>
-      <w:r>
-        <w:rPr>
-          <w:color w:val="000000"/>
-        </w:rPr>
-        <w:t xml:space="preserve"> enables the selected </w:t>
+        <w:rPr>
+          <w:color w:val="000000"/>
+        </w:rPr>
+      </w:pPr>
+      <w:r>
+        <w:rPr>
+          <w:color w:val="000000"/>
+        </w:rPr>
+        <w:t>1</w:t>
+      </w:r>
+      <w:r>
+        <w:rPr>
+          <w:color w:val="000000"/>
+        </w:rPr>
+        <w:t xml:space="preserve">a1. Illo enables the selected </w:t>
       </w:r>
       <w:proofErr w:type="gramStart"/>
       <w:r>
@@ -799,6 +1063,140 @@
         <w:t>permission</w:t>
       </w:r>
       <w:proofErr w:type="gramEnd"/>
+    </w:p>
+    <w:p>
+      <w:pPr>
+        <w:pStyle w:val="NormalWeb"/>
+        <w:spacing w:before="0" w:beforeAutospacing="0" w:after="0" w:afterAutospacing="0"/>
+        <w:ind w:left="360"/>
+        <w:rPr>
+          <w:color w:val="000000"/>
+        </w:rPr>
+      </w:pPr>
+      <w:r>
+        <w:rPr>
+          <w:b/>
+          <w:bCs/>
+          <w:color w:val="000000"/>
+        </w:rPr>
+        <w:t>Test Situations:</w:t>
+      </w:r>
+    </w:p>
+    <w:p>
+      <w:pPr>
+        <w:pStyle w:val="NormalWeb"/>
+        <w:numPr>
+          <w:ilvl w:val="0"/>
+          <w:numId w:val="7"/>
+        </w:numPr>
+        <w:spacing w:before="0" w:beforeAutospacing="0" w:after="0" w:afterAutospacing="0"/>
+        <w:rPr>
+          <w:color w:val="000000"/>
+        </w:rPr>
+      </w:pPr>
+      <w:r>
+        <w:rPr>
+          <w:color w:val="000000"/>
+        </w:rPr>
+        <w:t xml:space="preserve">Enabled permission </w:t>
+      </w:r>
+      <w:proofErr w:type="gramStart"/>
+      <w:r>
+        <w:rPr>
+          <w:color w:val="000000"/>
+        </w:rPr>
+        <w:t>toggle</w:t>
+      </w:r>
+      <w:proofErr w:type="gramEnd"/>
+    </w:p>
+    <w:p>
+      <w:pPr>
+        <w:pStyle w:val="NormalWeb"/>
+        <w:numPr>
+          <w:ilvl w:val="0"/>
+          <w:numId w:val="7"/>
+        </w:numPr>
+        <w:spacing w:before="0" w:beforeAutospacing="0" w:after="0" w:afterAutospacing="0"/>
+        <w:rPr>
+          <w:color w:val="000000"/>
+        </w:rPr>
+      </w:pPr>
+      <w:r>
+        <w:rPr>
+          <w:color w:val="000000"/>
+        </w:rPr>
+        <w:t>Disabled permission toggle</w:t>
+      </w:r>
+    </w:p>
+    <w:p>
+      <w:pPr>
+        <w:pStyle w:val="NormalWeb"/>
+        <w:spacing w:before="0" w:beforeAutospacing="0" w:after="0" w:afterAutospacing="0"/>
+        <w:ind w:left="360"/>
+      </w:pPr>
+      <w:r>
+        <w:rPr>
+          <w:b/>
+          <w:bCs/>
+        </w:rPr>
+        <w:t>Test Coverage:</w:t>
+      </w:r>
+    </w:p>
+    <w:p>
+      <w:pPr>
+        <w:pStyle w:val="NormalWeb"/>
+        <w:spacing w:before="0" w:beforeAutospacing="0" w:after="0" w:afterAutospacing="0"/>
+      </w:pPr>
+      <w:r>
+        <w:t xml:space="preserve">      </w:t>
+      </w:r>
+      <w:r>
+        <w:t xml:space="preserve">Base: number of main and alternative scenarios: </w:t>
+      </w:r>
+      <w:r>
+        <w:t>2</w:t>
+      </w:r>
+    </w:p>
+    <w:p>
+      <w:pPr>
+        <w:pStyle w:val="NormalWeb"/>
+        <w:spacing w:before="0" w:beforeAutospacing="0" w:after="0" w:afterAutospacing="0"/>
+      </w:pPr>
+      <w:r>
+        <w:t xml:space="preserve">      </w:t>
+      </w:r>
+      <w:r>
+        <w:t xml:space="preserve">Test situations cover all </w:t>
+      </w:r>
+      <w:r>
+        <w:t xml:space="preserve">2 </w:t>
+      </w:r>
+      <w:proofErr w:type="gramStart"/>
+      <w:r>
+        <w:t>cases</w:t>
+      </w:r>
+      <w:proofErr w:type="gramEnd"/>
+    </w:p>
+    <w:p>
+      <w:pPr>
+        <w:pStyle w:val="NormalWeb"/>
+        <w:spacing w:before="0" w:beforeAutospacing="0" w:after="0" w:afterAutospacing="0"/>
+      </w:pPr>
+      <w:r>
+        <w:t xml:space="preserve">      </w:t>
+      </w:r>
+      <w:r>
+        <w:t>100% coverage of use case</w:t>
+      </w:r>
+    </w:p>
+    <w:p>
+      <w:pPr>
+        <w:pStyle w:val="NormalWeb"/>
+        <w:spacing w:before="0" w:beforeAutospacing="0" w:after="0" w:afterAutospacing="0"/>
+        <w:rPr>
+          <w:color w:val="000000"/>
+        </w:rPr>
+      </w:pPr>
     </w:p>
     <w:p>
       <w:pPr>
@@ -859,35 +1257,35 @@
           <w:color w:val="000000"/>
         </w:rPr>
         <w:br/>
-        <w:t xml:space="preserve">Requirements: </w:t>
-      </w:r>
-      <w:proofErr w:type="spellStart"/>
-      <w:r>
-        <w:rPr>
-          <w:color w:val="000000"/>
-        </w:rPr>
-        <w:t>Illo</w:t>
-      </w:r>
-      <w:proofErr w:type="spellEnd"/>
-      <w:r>
-        <w:rPr>
-          <w:color w:val="000000"/>
-        </w:rPr>
-        <w:t xml:space="preserve"> is in the Activity Source Configuration Screen</w:t>
-      </w:r>
-    </w:p>
-    <w:p>
-      <w:pPr>
-        <w:pStyle w:val="NormalWeb"/>
-        <w:spacing w:before="0" w:beforeAutospacing="0" w:after="0" w:afterAutospacing="0"/>
-        <w:ind w:left="360"/>
-      </w:pPr>
-      <w:r>
-        <w:rPr>
+        <w:t>Requirements: Illo is in the Activity Source Configuration Screen</w:t>
+      </w:r>
+    </w:p>
+    <w:p>
+      <w:pPr>
+        <w:pStyle w:val="NormalWeb"/>
+        <w:spacing w:before="0" w:beforeAutospacing="0" w:after="0" w:afterAutospacing="0"/>
+        <w:ind w:left="360"/>
+        <w:rPr>
+          <w:b/>
+          <w:bCs/>
+        </w:rPr>
+      </w:pPr>
+      <w:r>
+        <w:rPr>
+          <w:b/>
+          <w:bCs/>
           <w:color w:val="000000"/>
         </w:rPr>
         <w:t>Main Scenario</w:t>
       </w:r>
+      <w:r>
+        <w:rPr>
+          <w:b/>
+          <w:bCs/>
+          <w:color w:val="000000"/>
+        </w:rPr>
+        <w:t>:</w:t>
+      </w:r>
     </w:p>
     <w:p>
       <w:pPr>
@@ -912,21 +1310,7 @@
         <w:rPr>
           <w:color w:val="000000"/>
         </w:rPr>
-        <w:t xml:space="preserve">2. </w:t>
-      </w:r>
-      <w:proofErr w:type="spellStart"/>
-      <w:r>
-        <w:rPr>
-          <w:color w:val="000000"/>
-        </w:rPr>
-        <w:t>Illo</w:t>
-      </w:r>
-      <w:proofErr w:type="spellEnd"/>
-      <w:r>
-        <w:rPr>
-          <w:color w:val="000000"/>
-        </w:rPr>
-        <w:t xml:space="preserve"> prompts the user to enter text</w:t>
+        <w:t>2. Illo prompts the user to enter text</w:t>
       </w:r>
     </w:p>
     <w:p>
@@ -952,58 +1336,32 @@
         <w:rPr>
           <w:color w:val="000000"/>
         </w:rPr>
-        <w:t xml:space="preserve">4. </w:t>
-      </w:r>
-      <w:proofErr w:type="spellStart"/>
-      <w:r>
-        <w:rPr>
-          <w:color w:val="000000"/>
-        </w:rPr>
-        <w:t>Illo</w:t>
-      </w:r>
-      <w:proofErr w:type="spellEnd"/>
-      <w:r>
-        <w:rPr>
-          <w:color w:val="000000"/>
-        </w:rPr>
-        <w:t xml:space="preserve"> renames the Activity Source to the text entered</w:t>
-      </w:r>
-    </w:p>
-    <w:p>
-      <w:pPr>
-        <w:pStyle w:val="NormalWeb"/>
-        <w:spacing w:before="0" w:beforeAutospacing="0" w:after="0" w:afterAutospacing="0"/>
-        <w:ind w:left="360"/>
-      </w:pPr>
-      <w:r>
-        <w:rPr>
-          <w:color w:val="000000"/>
-        </w:rPr>
-        <w:t xml:space="preserve">5. </w:t>
-      </w:r>
-      <w:proofErr w:type="spellStart"/>
-      <w:r>
-        <w:rPr>
-          <w:color w:val="000000"/>
-        </w:rPr>
-        <w:t>Illo</w:t>
-      </w:r>
-      <w:proofErr w:type="spellEnd"/>
-      <w:r>
-        <w:rPr>
-          <w:color w:val="000000"/>
-        </w:rPr>
-        <w:t xml:space="preserve"> returns to the Activity Source Configuration Screen</w:t>
-      </w:r>
-    </w:p>
-    <w:p>
-      <w:pPr>
-        <w:pStyle w:val="NormalWeb"/>
-        <w:spacing w:before="0" w:beforeAutospacing="0" w:after="0" w:afterAutospacing="0"/>
-        <w:ind w:left="360"/>
-      </w:pPr>
-      <w:r>
-        <w:rPr>
+        <w:t>4. Illo renames the Activity Source to the text entered</w:t>
+      </w:r>
+    </w:p>
+    <w:p>
+      <w:pPr>
+        <w:pStyle w:val="NormalWeb"/>
+        <w:spacing w:before="0" w:beforeAutospacing="0" w:after="0" w:afterAutospacing="0"/>
+        <w:ind w:left="360"/>
+      </w:pPr>
+      <w:r>
+        <w:rPr>
+          <w:color w:val="000000"/>
+        </w:rPr>
+        <w:t>5. Illo returns to the Activity Source Configuration Screen</w:t>
+      </w:r>
+    </w:p>
+    <w:p>
+      <w:pPr>
+        <w:pStyle w:val="NormalWeb"/>
+        <w:spacing w:before="0" w:beforeAutospacing="0" w:after="0" w:afterAutospacing="0"/>
+        <w:ind w:left="360"/>
+      </w:pPr>
+      <w:r>
+        <w:rPr>
+          <w:b/>
+          <w:bCs/>
           <w:color w:val="000000"/>
         </w:rPr>
         <w:t>Alternatives:</w:t>
@@ -1040,21 +1398,7 @@
         <w:rPr>
           <w:color w:val="000000"/>
         </w:rPr>
-        <w:t xml:space="preserve">1a1. </w:t>
-      </w:r>
-      <w:proofErr w:type="spellStart"/>
-      <w:r>
-        <w:rPr>
-          <w:color w:val="000000"/>
-        </w:rPr>
-        <w:t>Illo</w:t>
-      </w:r>
-      <w:proofErr w:type="spellEnd"/>
-      <w:r>
-        <w:rPr>
-          <w:color w:val="000000"/>
-        </w:rPr>
-        <w:t xml:space="preserve"> returns to the Activity Sources </w:t>
+        <w:t xml:space="preserve">1a1. Illo returns to the Activity Sources </w:t>
       </w:r>
       <w:proofErr w:type="gramStart"/>
       <w:r>
@@ -1083,27 +1427,172 @@
         <w:pStyle w:val="NormalWeb"/>
         <w:spacing w:before="0" w:beforeAutospacing="0" w:after="0" w:afterAutospacing="0"/>
         <w:ind w:left="360"/>
-      </w:pPr>
-      <w:r>
-        <w:rPr>
-          <w:color w:val="000000"/>
-        </w:rPr>
-        <w:t xml:space="preserve">3a1. </w:t>
-      </w:r>
-      <w:proofErr w:type="spellStart"/>
-      <w:r>
-        <w:rPr>
-          <w:color w:val="000000"/>
-        </w:rPr>
-        <w:t>Illo</w:t>
-      </w:r>
-      <w:proofErr w:type="spellEnd"/>
-      <w:r>
-        <w:rPr>
-          <w:color w:val="000000"/>
-        </w:rPr>
-        <w:t xml:space="preserve"> does not rename the Activity Source</w:t>
-      </w:r>
+        <w:rPr>
+          <w:color w:val="000000"/>
+        </w:rPr>
+      </w:pPr>
+      <w:r>
+        <w:rPr>
+          <w:color w:val="000000"/>
+        </w:rPr>
+        <w:t>3a1. Illo does not rename the Activity Source</w:t>
+      </w:r>
+    </w:p>
+    <w:p>
+      <w:pPr>
+        <w:pStyle w:val="NormalWeb"/>
+        <w:spacing w:before="0" w:beforeAutospacing="0" w:after="0" w:afterAutospacing="0"/>
+        <w:ind w:left="360"/>
+        <w:rPr>
+          <w:color w:val="000000"/>
+        </w:rPr>
+      </w:pPr>
+      <w:r>
+        <w:rPr>
+          <w:b/>
+          <w:bCs/>
+          <w:color w:val="000000"/>
+        </w:rPr>
+        <w:t>Test Situations:</w:t>
+      </w:r>
+    </w:p>
+    <w:p>
+      <w:pPr>
+        <w:pStyle w:val="NormalWeb"/>
+        <w:numPr>
+          <w:ilvl w:val="0"/>
+          <w:numId w:val="9"/>
+        </w:numPr>
+        <w:spacing w:before="0" w:beforeAutospacing="0" w:after="0" w:afterAutospacing="0"/>
+        <w:rPr>
+          <w:color w:val="000000"/>
+        </w:rPr>
+      </w:pPr>
+      <w:r>
+        <w:rPr>
+          <w:color w:val="000000"/>
+        </w:rPr>
+        <w:lastRenderedPageBreak/>
+        <w:t xml:space="preserve">User renames </w:t>
+      </w:r>
+      <w:proofErr w:type="gramStart"/>
+      <w:r>
+        <w:rPr>
+          <w:color w:val="000000"/>
+        </w:rPr>
+        <w:t>exercise</w:t>
+      </w:r>
+      <w:proofErr w:type="gramEnd"/>
+    </w:p>
+    <w:p>
+      <w:pPr>
+        <w:pStyle w:val="NormalWeb"/>
+        <w:numPr>
+          <w:ilvl w:val="0"/>
+          <w:numId w:val="9"/>
+        </w:numPr>
+        <w:spacing w:before="0" w:beforeAutospacing="0" w:after="0" w:afterAutospacing="0"/>
+        <w:rPr>
+          <w:color w:val="000000"/>
+        </w:rPr>
+      </w:pPr>
+      <w:r>
+        <w:rPr>
+          <w:color w:val="000000"/>
+        </w:rPr>
+        <w:t>User exits the Activity Source Configuration Screen</w:t>
+      </w:r>
+    </w:p>
+    <w:p>
+      <w:pPr>
+        <w:pStyle w:val="NormalWeb"/>
+        <w:numPr>
+          <w:ilvl w:val="0"/>
+          <w:numId w:val="9"/>
+        </w:numPr>
+        <w:spacing w:before="0" w:beforeAutospacing="0" w:after="0" w:afterAutospacing="0"/>
+        <w:rPr>
+          <w:color w:val="000000"/>
+        </w:rPr>
+      </w:pPr>
+      <w:r>
+        <w:rPr>
+          <w:color w:val="000000"/>
+        </w:rPr>
+        <w:t xml:space="preserve">User Cancels the </w:t>
+      </w:r>
+      <w:proofErr w:type="gramStart"/>
+      <w:r>
+        <w:rPr>
+          <w:color w:val="000000"/>
+        </w:rPr>
+        <w:t>renaming</w:t>
+      </w:r>
+      <w:proofErr w:type="gramEnd"/>
+    </w:p>
+    <w:p>
+      <w:pPr>
+        <w:pStyle w:val="NormalWeb"/>
+        <w:spacing w:before="0" w:beforeAutospacing="0" w:after="0" w:afterAutospacing="0"/>
+        <w:ind w:left="360"/>
+      </w:pPr>
+      <w:r>
+        <w:rPr>
+          <w:b/>
+          <w:bCs/>
+        </w:rPr>
+        <w:t>Test Coverage:</w:t>
+      </w:r>
+    </w:p>
+    <w:p>
+      <w:pPr>
+        <w:pStyle w:val="NormalWeb"/>
+        <w:spacing w:before="0" w:beforeAutospacing="0" w:after="0" w:afterAutospacing="0"/>
+      </w:pPr>
+      <w:r>
+        <w:t xml:space="preserve">      </w:t>
+      </w:r>
+      <w:r>
+        <w:t>Base: number of main and alternative scenarios: 3</w:t>
+      </w:r>
+    </w:p>
+    <w:p>
+      <w:pPr>
+        <w:pStyle w:val="NormalWeb"/>
+        <w:spacing w:before="0" w:beforeAutospacing="0" w:after="0" w:afterAutospacing="0"/>
+      </w:pPr>
+      <w:r>
+        <w:t xml:space="preserve">      </w:t>
+      </w:r>
+      <w:r>
+        <w:t xml:space="preserve">Test situations cover all 3 </w:t>
+      </w:r>
+      <w:proofErr w:type="gramStart"/>
+      <w:r>
+        <w:t>cases</w:t>
+      </w:r>
+      <w:proofErr w:type="gramEnd"/>
+    </w:p>
+    <w:p>
+      <w:pPr>
+        <w:pStyle w:val="NormalWeb"/>
+        <w:spacing w:before="0" w:beforeAutospacing="0" w:after="0" w:afterAutospacing="0"/>
+      </w:pPr>
+      <w:r>
+        <w:t xml:space="preserve">      </w:t>
+      </w:r>
+      <w:r>
+        <w:t>100% coverage of use case</w:t>
+      </w:r>
+    </w:p>
+    <w:p>
+      <w:pPr>
+        <w:pStyle w:val="NormalWeb"/>
+        <w:spacing w:before="0" w:beforeAutospacing="0" w:after="0" w:afterAutospacing="0"/>
+        <w:rPr>
+          <w:color w:val="000000"/>
+        </w:rPr>
+      </w:pPr>
     </w:p>
     <w:p>
       <w:pPr>
@@ -1129,14 +1618,7 @@
           <w:sz w:val="24"/>
           <w:szCs w:val="24"/>
         </w:rPr>
-        <w:t xml:space="preserve">Written Test </w:t>
-      </w:r>
-      <w:r>
-        <w:rPr>
-          <w:sz w:val="24"/>
-          <w:szCs w:val="24"/>
-        </w:rPr>
-        <w:t>6</w:t>
+        <w:t>Written Test 6</w:t>
       </w:r>
     </w:p>
     <w:p>
@@ -1177,31 +1659,23 @@
         <w:rPr>
           <w:color w:val="000000"/>
         </w:rPr>
-        <w:t xml:space="preserve">Requirements: </w:t>
-      </w:r>
-      <w:proofErr w:type="spellStart"/>
-      <w:r>
-        <w:rPr>
-          <w:color w:val="000000"/>
-        </w:rPr>
-        <w:t>Illo</w:t>
-      </w:r>
-      <w:proofErr w:type="spellEnd"/>
-      <w:r>
-        <w:rPr>
-          <w:color w:val="000000"/>
-        </w:rPr>
-        <w:t xml:space="preserve"> is in the Configuration Screen</w:t>
-      </w:r>
-    </w:p>
-    <w:p>
-      <w:pPr>
-        <w:pStyle w:val="NormalWeb"/>
-        <w:spacing w:before="0" w:beforeAutospacing="0" w:after="0" w:afterAutospacing="0"/>
-        <w:ind w:left="360"/>
-      </w:pPr>
-      <w:r>
-        <w:rPr>
+        <w:t>Requirements: Illo is in the Configuration Screen</w:t>
+      </w:r>
+    </w:p>
+    <w:p>
+      <w:pPr>
+        <w:pStyle w:val="NormalWeb"/>
+        <w:spacing w:before="0" w:beforeAutospacing="0" w:after="0" w:afterAutospacing="0"/>
+        <w:ind w:left="360"/>
+        <w:rPr>
+          <w:b/>
+          <w:bCs/>
+        </w:rPr>
+      </w:pPr>
+      <w:r>
+        <w:rPr>
+          <w:b/>
+          <w:bCs/>
           <w:color w:val="000000"/>
         </w:rPr>
         <w:t>Main Scenario:</w:t>
@@ -1230,21 +1704,7 @@
         <w:rPr>
           <w:color w:val="000000"/>
         </w:rPr>
-        <w:t xml:space="preserve">2. </w:t>
-      </w:r>
-      <w:proofErr w:type="spellStart"/>
-      <w:r>
-        <w:rPr>
-          <w:color w:val="000000"/>
-        </w:rPr>
-        <w:t>Illo</w:t>
-      </w:r>
-      <w:proofErr w:type="spellEnd"/>
-      <w:r>
-        <w:rPr>
-          <w:color w:val="000000"/>
-        </w:rPr>
-        <w:t xml:space="preserve"> swaps to Activity Sources screen</w:t>
+        <w:t>2. Illo swaps to Activity Sources screen</w:t>
       </w:r>
     </w:p>
     <w:p>
@@ -1270,21 +1730,7 @@
         <w:rPr>
           <w:color w:val="000000"/>
         </w:rPr>
-        <w:t xml:space="preserve">4. </w:t>
-      </w:r>
-      <w:proofErr w:type="spellStart"/>
-      <w:r>
-        <w:rPr>
-          <w:color w:val="000000"/>
-        </w:rPr>
-        <w:t>Illo</w:t>
-      </w:r>
-      <w:proofErr w:type="spellEnd"/>
-      <w:r>
-        <w:rPr>
-          <w:color w:val="000000"/>
-        </w:rPr>
-        <w:t xml:space="preserve"> presents list of exercises in selected Activity Source</w:t>
+        <w:t>4. Illo presents list of exercises in selected Activity Source</w:t>
       </w:r>
     </w:p>
     <w:p>
@@ -1310,112 +1756,63 @@
         <w:rPr>
           <w:color w:val="000000"/>
         </w:rPr>
-        <w:t xml:space="preserve">6. </w:t>
-      </w:r>
-      <w:proofErr w:type="spellStart"/>
-      <w:r>
-        <w:rPr>
-          <w:color w:val="000000"/>
-        </w:rPr>
-        <w:t>Illo</w:t>
-      </w:r>
-      <w:proofErr w:type="spellEnd"/>
-      <w:r>
-        <w:rPr>
-          <w:color w:val="000000"/>
-        </w:rPr>
-        <w:t xml:space="preserve"> saves the selected Activity Source, and sets the timer’s </w:t>
-      </w:r>
-      <w:proofErr w:type="spellStart"/>
+        <w:t xml:space="preserve">6. Illo saves the selected Activity Source, and sets the timer’s </w:t>
+      </w:r>
       <w:proofErr w:type="gramStart"/>
       <w:r>
         <w:rPr>
           <w:color w:val="000000"/>
         </w:rPr>
-        <w:t>nextExercise</w:t>
-      </w:r>
-      <w:proofErr w:type="spellEnd"/>
-      <w:r>
-        <w:rPr>
-          <w:color w:val="000000"/>
-        </w:rPr>
-        <w:t>(</w:t>
+        <w:t>nextExercise(</w:t>
       </w:r>
       <w:proofErr w:type="gramEnd"/>
       <w:r>
         <w:rPr>
           <w:color w:val="000000"/>
         </w:rPr>
-        <w:t xml:space="preserve">) method to point to </w:t>
-      </w:r>
-      <w:proofErr w:type="spellStart"/>
-      <w:r>
-        <w:rPr>
-          <w:color w:val="000000"/>
-        </w:rPr>
-        <w:t>thenext</w:t>
-      </w:r>
-      <w:proofErr w:type="spellEnd"/>
-      <w:r>
-        <w:rPr>
-          <w:color w:val="000000"/>
-        </w:rPr>
-        <w:t>() method in the Activity Source</w:t>
-      </w:r>
-    </w:p>
-    <w:p>
-      <w:pPr>
-        <w:pStyle w:val="NormalWeb"/>
-        <w:spacing w:before="0" w:beforeAutospacing="0" w:after="0" w:afterAutospacing="0"/>
-        <w:ind w:left="360"/>
-      </w:pPr>
-      <w:r>
-        <w:rPr>
-          <w:color w:val="000000"/>
-        </w:rPr>
-        <w:t xml:space="preserve">7. </w:t>
-      </w:r>
-      <w:proofErr w:type="spellStart"/>
-      <w:r>
-        <w:rPr>
-          <w:color w:val="000000"/>
-        </w:rPr>
-        <w:t>Illo</w:t>
-      </w:r>
-      <w:proofErr w:type="spellEnd"/>
-      <w:r>
-        <w:rPr>
-          <w:color w:val="000000"/>
-        </w:rPr>
-        <w:t xml:space="preserve"> closes dialogue and returns to the </w:t>
-      </w:r>
-      <w:proofErr w:type="spellStart"/>
-      <w:r>
-        <w:rPr>
-          <w:color w:val="000000"/>
-        </w:rPr>
-        <w:t>Illo</w:t>
-      </w:r>
-      <w:proofErr w:type="spellEnd"/>
-      <w:r>
-        <w:rPr>
-          <w:color w:val="000000"/>
-        </w:rPr>
-        <w:t xml:space="preserve"> Configuration Screen</w:t>
-      </w:r>
-    </w:p>
-    <w:p>
-      <w:pPr>
-        <w:pStyle w:val="NormalWeb"/>
-        <w:spacing w:before="0" w:beforeAutospacing="0" w:after="0" w:afterAutospacing="0"/>
-        <w:ind w:left="360"/>
-      </w:pPr>
-      <w:r>
-        <w:rPr>
+        <w:t>) method to point to thenext() method in the Activity Source</w:t>
+      </w:r>
+    </w:p>
+    <w:p>
+      <w:pPr>
+        <w:pStyle w:val="NormalWeb"/>
+        <w:spacing w:before="0" w:beforeAutospacing="0" w:after="0" w:afterAutospacing="0"/>
+        <w:ind w:left="360"/>
+      </w:pPr>
+      <w:r>
+        <w:rPr>
+          <w:color w:val="000000"/>
+        </w:rPr>
+        <w:t>7. Illo closes dialogue and returns to the Illo Configuration Screen</w:t>
+      </w:r>
+    </w:p>
+    <w:p>
+      <w:pPr>
+        <w:pStyle w:val="NormalWeb"/>
+        <w:spacing w:before="0" w:beforeAutospacing="0" w:after="0" w:afterAutospacing="0"/>
+        <w:ind w:left="360"/>
+        <w:rPr>
+          <w:b/>
+          <w:bCs/>
+          <w:color w:val="000000"/>
+        </w:rPr>
+      </w:pPr>
+      <w:r>
+        <w:rPr>
+          <w:b/>
+          <w:bCs/>
           <w:color w:val="000000"/>
         </w:rPr>
         <w:t>Alternatives</w:t>
       </w:r>
+      <w:r>
+        <w:rPr>
+          <w:b/>
+          <w:bCs/>
+          <w:color w:val="000000"/>
+        </w:rPr>
+        <w:t>:</w:t>
+      </w:r>
     </w:p>
     <w:p>
       <w:pPr>
@@ -1448,21 +1845,7 @@
         <w:rPr>
           <w:color w:val="000000"/>
         </w:rPr>
-        <w:t xml:space="preserve">3a1. </w:t>
-      </w:r>
-      <w:proofErr w:type="spellStart"/>
-      <w:r>
-        <w:rPr>
-          <w:color w:val="000000"/>
-        </w:rPr>
-        <w:t>Illo</w:t>
-      </w:r>
-      <w:proofErr w:type="spellEnd"/>
-      <w:r>
-        <w:rPr>
-          <w:color w:val="000000"/>
-        </w:rPr>
-        <w:t xml:space="preserve"> returns to the Configuration Screen</w:t>
+        <w:t>3a1. Illo returns to the Configuration Screen</w:t>
       </w:r>
     </w:p>
     <w:p>
@@ -1491,26 +1874,163 @@
         <w:pStyle w:val="NormalWeb"/>
         <w:spacing w:before="0" w:beforeAutospacing="0" w:after="0" w:afterAutospacing="0"/>
         <w:ind w:left="360"/>
-      </w:pPr>
-      <w:r>
-        <w:rPr>
-          <w:color w:val="000000"/>
-        </w:rPr>
-        <w:t xml:space="preserve">5a1. </w:t>
-      </w:r>
-      <w:proofErr w:type="spellStart"/>
-      <w:r>
-        <w:rPr>
-          <w:color w:val="000000"/>
-        </w:rPr>
-        <w:t>Illo</w:t>
-      </w:r>
-      <w:proofErr w:type="spellEnd"/>
-      <w:r>
-        <w:rPr>
-          <w:color w:val="000000"/>
-        </w:rPr>
-        <w:t xml:space="preserve"> exits the confirmation menu, returning to the Activity Sources screen.</w:t>
+        <w:rPr>
+          <w:color w:val="000000"/>
+        </w:rPr>
+      </w:pPr>
+      <w:r>
+        <w:rPr>
+          <w:color w:val="000000"/>
+        </w:rPr>
+        <w:t>5a1. Illo exits the confirmation menu, returning to the Activity Sources screen.</w:t>
+      </w:r>
+    </w:p>
+    <w:p>
+      <w:pPr>
+        <w:pStyle w:val="NormalWeb"/>
+        <w:spacing w:before="0" w:beforeAutospacing="0" w:after="0" w:afterAutospacing="0"/>
+        <w:ind w:left="360"/>
+        <w:rPr>
+          <w:color w:val="000000"/>
+        </w:rPr>
+      </w:pPr>
+      <w:r>
+        <w:rPr>
+          <w:b/>
+          <w:bCs/>
+          <w:color w:val="000000"/>
+        </w:rPr>
+        <w:t>Test Situations:</w:t>
+      </w:r>
+    </w:p>
+    <w:p>
+      <w:pPr>
+        <w:pStyle w:val="NormalWeb"/>
+        <w:numPr>
+          <w:ilvl w:val="0"/>
+          <w:numId w:val="10"/>
+        </w:numPr>
+        <w:spacing w:before="0" w:beforeAutospacing="0" w:after="0" w:afterAutospacing="0"/>
+        <w:rPr>
+          <w:color w:val="000000"/>
+        </w:rPr>
+      </w:pPr>
+      <w:r>
+        <w:rPr>
+          <w:color w:val="000000"/>
+        </w:rPr>
+        <w:t xml:space="preserve">User </w:t>
+      </w:r>
+      <w:r>
+        <w:rPr>
+          <w:color w:val="000000"/>
+        </w:rPr>
+        <w:t xml:space="preserve">sets the activity </w:t>
+      </w:r>
+      <w:proofErr w:type="gramStart"/>
+      <w:r>
+        <w:rPr>
+          <w:color w:val="000000"/>
+        </w:rPr>
+        <w:t>source</w:t>
+      </w:r>
+      <w:proofErr w:type="gramEnd"/>
+    </w:p>
+    <w:p>
+      <w:pPr>
+        <w:pStyle w:val="NormalWeb"/>
+        <w:numPr>
+          <w:ilvl w:val="0"/>
+          <w:numId w:val="10"/>
+        </w:numPr>
+        <w:spacing w:before="0" w:beforeAutospacing="0" w:after="0" w:afterAutospacing="0"/>
+      </w:pPr>
+      <w:r>
+        <w:rPr>
+          <w:color w:val="000000"/>
+        </w:rPr>
+        <w:t xml:space="preserve">User exits the </w:t>
+      </w:r>
+      <w:proofErr w:type="gramStart"/>
+      <w:r>
+        <w:rPr>
+          <w:color w:val="000000"/>
+        </w:rPr>
+        <w:t>screen</w:t>
+      </w:r>
+      <w:proofErr w:type="gramEnd"/>
+    </w:p>
+    <w:p>
+      <w:pPr>
+        <w:pStyle w:val="NormalWeb"/>
+        <w:numPr>
+          <w:ilvl w:val="0"/>
+          <w:numId w:val="10"/>
+        </w:numPr>
+        <w:spacing w:before="0" w:beforeAutospacing="0" w:after="0" w:afterAutospacing="0"/>
+      </w:pPr>
+      <w:r>
+        <w:rPr>
+          <w:color w:val="000000"/>
+        </w:rPr>
+        <w:t xml:space="preserve">User cancels setting the activity </w:t>
+      </w:r>
+      <w:proofErr w:type="gramStart"/>
+      <w:r>
+        <w:rPr>
+          <w:color w:val="000000"/>
+        </w:rPr>
+        <w:t>source</w:t>
+      </w:r>
+      <w:proofErr w:type="gramEnd"/>
+    </w:p>
+    <w:p>
+      <w:pPr>
+        <w:pStyle w:val="NormalWeb"/>
+        <w:spacing w:before="0" w:beforeAutospacing="0" w:after="0" w:afterAutospacing="0"/>
+        <w:ind w:left="360"/>
+      </w:pPr>
+      <w:r>
+        <w:rPr>
+          <w:b/>
+          <w:bCs/>
+        </w:rPr>
+        <w:t>Test Coverage:</w:t>
+      </w:r>
+    </w:p>
+    <w:p>
+      <w:pPr>
+        <w:pStyle w:val="NormalWeb"/>
+        <w:spacing w:before="0" w:beforeAutospacing="0" w:after="0" w:afterAutospacing="0"/>
+        <w:ind w:left="360"/>
+      </w:pPr>
+      <w:r>
+        <w:t>Base: number of main and alternative scenarios: 3</w:t>
+      </w:r>
+    </w:p>
+    <w:p>
+      <w:pPr>
+        <w:pStyle w:val="NormalWeb"/>
+        <w:spacing w:before="0" w:beforeAutospacing="0" w:after="0" w:afterAutospacing="0"/>
+        <w:ind w:left="360"/>
+      </w:pPr>
+      <w:r>
+        <w:t xml:space="preserve">Test situations cover all 3 </w:t>
+      </w:r>
+      <w:proofErr w:type="gramStart"/>
+      <w:r>
+        <w:t>cases</w:t>
+      </w:r>
+      <w:proofErr w:type="gramEnd"/>
+    </w:p>
+    <w:p>
+      <w:pPr>
+        <w:pStyle w:val="NormalWeb"/>
+        <w:spacing w:before="0" w:beforeAutospacing="0" w:after="0" w:afterAutospacing="0"/>
+        <w:ind w:left="360"/>
+      </w:pPr>
+      <w:r>
+        <w:t>100% coverage of use case</w:t>
       </w:r>
     </w:p>
     <w:p>
@@ -1785,6 +2305,7 @@
               <w:rPr>
                 <w:lang w:val="en" w:eastAsia="en-US" w:bidi="ar-SA"/>
               </w:rPr>
+              <w:lastRenderedPageBreak/>
               <w:t>Timer Hits 0 and resets</w:t>
             </w:r>
           </w:p>
@@ -2154,6 +2675,540 @@
     </w:lvl>
   </w:abstractNum>
   <w:abstractNum w:abstractNumId="1" w15:restartNumberingAfterBreak="0">
+    <w:nsid w:val="05C45431"/>
+    <w:multiLevelType w:val="hybridMultilevel"/>
+    <w:tmpl w:val="588AFD22"/>
+    <w:lvl w:ilvl="0" w:tplc="04090011">
+      <w:start w:val="1"/>
+      <w:numFmt w:val="decimal"/>
+      <w:lvlText w:val="%1)"/>
+      <w:lvlJc w:val="left"/>
+      <w:pPr>
+        <w:ind w:left="720" w:hanging="360"/>
+      </w:pPr>
+      <w:rPr>
+        <w:rFonts w:hint="default"/>
+      </w:rPr>
+    </w:lvl>
+    <w:lvl w:ilvl="1" w:tplc="04090019" w:tentative="1">
+      <w:start w:val="1"/>
+      <w:numFmt w:val="lowerLetter"/>
+      <w:lvlText w:val="%2."/>
+      <w:lvlJc w:val="left"/>
+      <w:pPr>
+        <w:ind w:left="1440" w:hanging="360"/>
+      </w:pPr>
+    </w:lvl>
+    <w:lvl w:ilvl="2" w:tplc="0409001B" w:tentative="1">
+      <w:start w:val="1"/>
+      <w:numFmt w:val="lowerRoman"/>
+      <w:lvlText w:val="%3."/>
+      <w:lvlJc w:val="right"/>
+      <w:pPr>
+        <w:ind w:left="2160" w:hanging="180"/>
+      </w:pPr>
+    </w:lvl>
+    <w:lvl w:ilvl="3" w:tplc="0409000F" w:tentative="1">
+      <w:start w:val="1"/>
+      <w:numFmt w:val="decimal"/>
+      <w:lvlText w:val="%4."/>
+      <w:lvlJc w:val="left"/>
+      <w:pPr>
+        <w:ind w:left="2880" w:hanging="360"/>
+      </w:pPr>
+    </w:lvl>
+    <w:lvl w:ilvl="4" w:tplc="04090019" w:tentative="1">
+      <w:start w:val="1"/>
+      <w:numFmt w:val="lowerLetter"/>
+      <w:lvlText w:val="%5."/>
+      <w:lvlJc w:val="left"/>
+      <w:pPr>
+        <w:ind w:left="3600" w:hanging="360"/>
+      </w:pPr>
+    </w:lvl>
+    <w:lvl w:ilvl="5" w:tplc="0409001B" w:tentative="1">
+      <w:start w:val="1"/>
+      <w:numFmt w:val="lowerRoman"/>
+      <w:lvlText w:val="%6."/>
+      <w:lvlJc w:val="right"/>
+      <w:pPr>
+        <w:ind w:left="4320" w:hanging="180"/>
+      </w:pPr>
+    </w:lvl>
+    <w:lvl w:ilvl="6" w:tplc="0409000F" w:tentative="1">
+      <w:start w:val="1"/>
+      <w:numFmt w:val="decimal"/>
+      <w:lvlText w:val="%7."/>
+      <w:lvlJc w:val="left"/>
+      <w:pPr>
+        <w:ind w:left="5040" w:hanging="360"/>
+      </w:pPr>
+    </w:lvl>
+    <w:lvl w:ilvl="7" w:tplc="04090019" w:tentative="1">
+      <w:start w:val="1"/>
+      <w:numFmt w:val="lowerLetter"/>
+      <w:lvlText w:val="%8."/>
+      <w:lvlJc w:val="left"/>
+      <w:pPr>
+        <w:ind w:left="5760" w:hanging="360"/>
+      </w:pPr>
+    </w:lvl>
+    <w:lvl w:ilvl="8" w:tplc="0409001B" w:tentative="1">
+      <w:start w:val="1"/>
+      <w:numFmt w:val="lowerRoman"/>
+      <w:lvlText w:val="%9."/>
+      <w:lvlJc w:val="right"/>
+      <w:pPr>
+        <w:ind w:left="6480" w:hanging="180"/>
+      </w:pPr>
+    </w:lvl>
+  </w:abstractNum>
+  <w:abstractNum w:abstractNumId="2" w15:restartNumberingAfterBreak="0">
+    <w:nsid w:val="12D52E42"/>
+    <w:multiLevelType w:val="hybridMultilevel"/>
+    <w:tmpl w:val="76CE4BC2"/>
+    <w:lvl w:ilvl="0" w:tplc="04090011">
+      <w:start w:val="1"/>
+      <w:numFmt w:val="decimal"/>
+      <w:lvlText w:val="%1)"/>
+      <w:lvlJc w:val="left"/>
+      <w:pPr>
+        <w:ind w:left="720" w:hanging="360"/>
+      </w:pPr>
+      <w:rPr>
+        <w:rFonts w:hint="default"/>
+      </w:rPr>
+    </w:lvl>
+    <w:lvl w:ilvl="1" w:tplc="04090019" w:tentative="1">
+      <w:start w:val="1"/>
+      <w:numFmt w:val="lowerLetter"/>
+      <w:lvlText w:val="%2."/>
+      <w:lvlJc w:val="left"/>
+      <w:pPr>
+        <w:ind w:left="1440" w:hanging="360"/>
+      </w:pPr>
+    </w:lvl>
+    <w:lvl w:ilvl="2" w:tplc="0409001B" w:tentative="1">
+      <w:start w:val="1"/>
+      <w:numFmt w:val="lowerRoman"/>
+      <w:lvlText w:val="%3."/>
+      <w:lvlJc w:val="right"/>
+      <w:pPr>
+        <w:ind w:left="2160" w:hanging="180"/>
+      </w:pPr>
+    </w:lvl>
+    <w:lvl w:ilvl="3" w:tplc="0409000F" w:tentative="1">
+      <w:start w:val="1"/>
+      <w:numFmt w:val="decimal"/>
+      <w:lvlText w:val="%4."/>
+      <w:lvlJc w:val="left"/>
+      <w:pPr>
+        <w:ind w:left="2880" w:hanging="360"/>
+      </w:pPr>
+    </w:lvl>
+    <w:lvl w:ilvl="4" w:tplc="04090019" w:tentative="1">
+      <w:start w:val="1"/>
+      <w:numFmt w:val="lowerLetter"/>
+      <w:lvlText w:val="%5."/>
+      <w:lvlJc w:val="left"/>
+      <w:pPr>
+        <w:ind w:left="3600" w:hanging="360"/>
+      </w:pPr>
+    </w:lvl>
+    <w:lvl w:ilvl="5" w:tplc="0409001B" w:tentative="1">
+      <w:start w:val="1"/>
+      <w:numFmt w:val="lowerRoman"/>
+      <w:lvlText w:val="%6."/>
+      <w:lvlJc w:val="right"/>
+      <w:pPr>
+        <w:ind w:left="4320" w:hanging="180"/>
+      </w:pPr>
+    </w:lvl>
+    <w:lvl w:ilvl="6" w:tplc="0409000F" w:tentative="1">
+      <w:start w:val="1"/>
+      <w:numFmt w:val="decimal"/>
+      <w:lvlText w:val="%7."/>
+      <w:lvlJc w:val="left"/>
+      <w:pPr>
+        <w:ind w:left="5040" w:hanging="360"/>
+      </w:pPr>
+    </w:lvl>
+    <w:lvl w:ilvl="7" w:tplc="04090019" w:tentative="1">
+      <w:start w:val="1"/>
+      <w:numFmt w:val="lowerLetter"/>
+      <w:lvlText w:val="%8."/>
+      <w:lvlJc w:val="left"/>
+      <w:pPr>
+        <w:ind w:left="5760" w:hanging="360"/>
+      </w:pPr>
+    </w:lvl>
+    <w:lvl w:ilvl="8" w:tplc="0409001B" w:tentative="1">
+      <w:start w:val="1"/>
+      <w:numFmt w:val="lowerRoman"/>
+      <w:lvlText w:val="%9."/>
+      <w:lvlJc w:val="right"/>
+      <w:pPr>
+        <w:ind w:left="6480" w:hanging="180"/>
+      </w:pPr>
+    </w:lvl>
+  </w:abstractNum>
+  <w:abstractNum w:abstractNumId="3" w15:restartNumberingAfterBreak="0">
+    <w:nsid w:val="1FA41100"/>
+    <w:multiLevelType w:val="hybridMultilevel"/>
+    <w:tmpl w:val="7CBA4EA4"/>
+    <w:lvl w:ilvl="0" w:tplc="04090011">
+      <w:start w:val="1"/>
+      <w:numFmt w:val="decimal"/>
+      <w:lvlText w:val="%1)"/>
+      <w:lvlJc w:val="left"/>
+      <w:pPr>
+        <w:ind w:left="720" w:hanging="360"/>
+      </w:pPr>
+      <w:rPr>
+        <w:rFonts w:hint="default"/>
+      </w:rPr>
+    </w:lvl>
+    <w:lvl w:ilvl="1" w:tplc="04090019" w:tentative="1">
+      <w:start w:val="1"/>
+      <w:numFmt w:val="lowerLetter"/>
+      <w:lvlText w:val="%2."/>
+      <w:lvlJc w:val="left"/>
+      <w:pPr>
+        <w:ind w:left="1440" w:hanging="360"/>
+      </w:pPr>
+    </w:lvl>
+    <w:lvl w:ilvl="2" w:tplc="0409001B" w:tentative="1">
+      <w:start w:val="1"/>
+      <w:numFmt w:val="lowerRoman"/>
+      <w:lvlText w:val="%3."/>
+      <w:lvlJc w:val="right"/>
+      <w:pPr>
+        <w:ind w:left="2160" w:hanging="180"/>
+      </w:pPr>
+    </w:lvl>
+    <w:lvl w:ilvl="3" w:tplc="0409000F" w:tentative="1">
+      <w:start w:val="1"/>
+      <w:numFmt w:val="decimal"/>
+      <w:lvlText w:val="%4."/>
+      <w:lvlJc w:val="left"/>
+      <w:pPr>
+        <w:ind w:left="2880" w:hanging="360"/>
+      </w:pPr>
+    </w:lvl>
+    <w:lvl w:ilvl="4" w:tplc="04090019" w:tentative="1">
+      <w:start w:val="1"/>
+      <w:numFmt w:val="lowerLetter"/>
+      <w:lvlText w:val="%5."/>
+      <w:lvlJc w:val="left"/>
+      <w:pPr>
+        <w:ind w:left="3600" w:hanging="360"/>
+      </w:pPr>
+    </w:lvl>
+    <w:lvl w:ilvl="5" w:tplc="0409001B" w:tentative="1">
+      <w:start w:val="1"/>
+      <w:numFmt w:val="lowerRoman"/>
+      <w:lvlText w:val="%6."/>
+      <w:lvlJc w:val="right"/>
+      <w:pPr>
+        <w:ind w:left="4320" w:hanging="180"/>
+      </w:pPr>
+    </w:lvl>
+    <w:lvl w:ilvl="6" w:tplc="0409000F" w:tentative="1">
+      <w:start w:val="1"/>
+      <w:numFmt w:val="decimal"/>
+      <w:lvlText w:val="%7."/>
+      <w:lvlJc w:val="left"/>
+      <w:pPr>
+        <w:ind w:left="5040" w:hanging="360"/>
+      </w:pPr>
+    </w:lvl>
+    <w:lvl w:ilvl="7" w:tplc="04090019" w:tentative="1">
+      <w:start w:val="1"/>
+      <w:numFmt w:val="lowerLetter"/>
+      <w:lvlText w:val="%8."/>
+      <w:lvlJc w:val="left"/>
+      <w:pPr>
+        <w:ind w:left="5760" w:hanging="360"/>
+      </w:pPr>
+    </w:lvl>
+    <w:lvl w:ilvl="8" w:tplc="0409001B" w:tentative="1">
+      <w:start w:val="1"/>
+      <w:numFmt w:val="lowerRoman"/>
+      <w:lvlText w:val="%9."/>
+      <w:lvlJc w:val="right"/>
+      <w:pPr>
+        <w:ind w:left="6480" w:hanging="180"/>
+      </w:pPr>
+    </w:lvl>
+  </w:abstractNum>
+  <w:abstractNum w:abstractNumId="4" w15:restartNumberingAfterBreak="0">
+    <w:nsid w:val="348E7321"/>
+    <w:multiLevelType w:val="hybridMultilevel"/>
+    <w:tmpl w:val="28F48708"/>
+    <w:lvl w:ilvl="0" w:tplc="04090011">
+      <w:start w:val="1"/>
+      <w:numFmt w:val="decimal"/>
+      <w:lvlText w:val="%1)"/>
+      <w:lvlJc w:val="left"/>
+      <w:pPr>
+        <w:ind w:left="720" w:hanging="360"/>
+      </w:pPr>
+      <w:rPr>
+        <w:rFonts w:hint="default"/>
+      </w:rPr>
+    </w:lvl>
+    <w:lvl w:ilvl="1" w:tplc="04090019" w:tentative="1">
+      <w:start w:val="1"/>
+      <w:numFmt w:val="lowerLetter"/>
+      <w:lvlText w:val="%2."/>
+      <w:lvlJc w:val="left"/>
+      <w:pPr>
+        <w:ind w:left="1440" w:hanging="360"/>
+      </w:pPr>
+    </w:lvl>
+    <w:lvl w:ilvl="2" w:tplc="0409001B" w:tentative="1">
+      <w:start w:val="1"/>
+      <w:numFmt w:val="lowerRoman"/>
+      <w:lvlText w:val="%3."/>
+      <w:lvlJc w:val="right"/>
+      <w:pPr>
+        <w:ind w:left="2160" w:hanging="180"/>
+      </w:pPr>
+    </w:lvl>
+    <w:lvl w:ilvl="3" w:tplc="0409000F" w:tentative="1">
+      <w:start w:val="1"/>
+      <w:numFmt w:val="decimal"/>
+      <w:lvlText w:val="%4."/>
+      <w:lvlJc w:val="left"/>
+      <w:pPr>
+        <w:ind w:left="2880" w:hanging="360"/>
+      </w:pPr>
+    </w:lvl>
+    <w:lvl w:ilvl="4" w:tplc="04090019" w:tentative="1">
+      <w:start w:val="1"/>
+      <w:numFmt w:val="lowerLetter"/>
+      <w:lvlText w:val="%5."/>
+      <w:lvlJc w:val="left"/>
+      <w:pPr>
+        <w:ind w:left="3600" w:hanging="360"/>
+      </w:pPr>
+    </w:lvl>
+    <w:lvl w:ilvl="5" w:tplc="0409001B" w:tentative="1">
+      <w:start w:val="1"/>
+      <w:numFmt w:val="lowerRoman"/>
+      <w:lvlText w:val="%6."/>
+      <w:lvlJc w:val="right"/>
+      <w:pPr>
+        <w:ind w:left="4320" w:hanging="180"/>
+      </w:pPr>
+    </w:lvl>
+    <w:lvl w:ilvl="6" w:tplc="0409000F" w:tentative="1">
+      <w:start w:val="1"/>
+      <w:numFmt w:val="decimal"/>
+      <w:lvlText w:val="%7."/>
+      <w:lvlJc w:val="left"/>
+      <w:pPr>
+        <w:ind w:left="5040" w:hanging="360"/>
+      </w:pPr>
+    </w:lvl>
+    <w:lvl w:ilvl="7" w:tplc="04090019" w:tentative="1">
+      <w:start w:val="1"/>
+      <w:numFmt w:val="lowerLetter"/>
+      <w:lvlText w:val="%8."/>
+      <w:lvlJc w:val="left"/>
+      <w:pPr>
+        <w:ind w:left="5760" w:hanging="360"/>
+      </w:pPr>
+    </w:lvl>
+    <w:lvl w:ilvl="8" w:tplc="0409001B" w:tentative="1">
+      <w:start w:val="1"/>
+      <w:numFmt w:val="lowerRoman"/>
+      <w:lvlText w:val="%9."/>
+      <w:lvlJc w:val="right"/>
+      <w:pPr>
+        <w:ind w:left="6480" w:hanging="180"/>
+      </w:pPr>
+    </w:lvl>
+  </w:abstractNum>
+  <w:abstractNum w:abstractNumId="5" w15:restartNumberingAfterBreak="0">
+    <w:nsid w:val="353F011E"/>
+    <w:multiLevelType w:val="hybridMultilevel"/>
+    <w:tmpl w:val="68D64978"/>
+    <w:lvl w:ilvl="0" w:tplc="04090011">
+      <w:start w:val="1"/>
+      <w:numFmt w:val="decimal"/>
+      <w:lvlText w:val="%1)"/>
+      <w:lvlJc w:val="left"/>
+      <w:pPr>
+        <w:ind w:left="720" w:hanging="360"/>
+      </w:pPr>
+      <w:rPr>
+        <w:rFonts w:hint="default"/>
+      </w:rPr>
+    </w:lvl>
+    <w:lvl w:ilvl="1" w:tplc="04090019" w:tentative="1">
+      <w:start w:val="1"/>
+      <w:numFmt w:val="lowerLetter"/>
+      <w:lvlText w:val="%2."/>
+      <w:lvlJc w:val="left"/>
+      <w:pPr>
+        <w:ind w:left="1440" w:hanging="360"/>
+      </w:pPr>
+    </w:lvl>
+    <w:lvl w:ilvl="2" w:tplc="0409001B" w:tentative="1">
+      <w:start w:val="1"/>
+      <w:numFmt w:val="lowerRoman"/>
+      <w:lvlText w:val="%3."/>
+      <w:lvlJc w:val="right"/>
+      <w:pPr>
+        <w:ind w:left="2160" w:hanging="180"/>
+      </w:pPr>
+    </w:lvl>
+    <w:lvl w:ilvl="3" w:tplc="0409000F" w:tentative="1">
+      <w:start w:val="1"/>
+      <w:numFmt w:val="decimal"/>
+      <w:lvlText w:val="%4."/>
+      <w:lvlJc w:val="left"/>
+      <w:pPr>
+        <w:ind w:left="2880" w:hanging="360"/>
+      </w:pPr>
+    </w:lvl>
+    <w:lvl w:ilvl="4" w:tplc="04090019" w:tentative="1">
+      <w:start w:val="1"/>
+      <w:numFmt w:val="lowerLetter"/>
+      <w:lvlText w:val="%5."/>
+      <w:lvlJc w:val="left"/>
+      <w:pPr>
+        <w:ind w:left="3600" w:hanging="360"/>
+      </w:pPr>
+    </w:lvl>
+    <w:lvl w:ilvl="5" w:tplc="0409001B" w:tentative="1">
+      <w:start w:val="1"/>
+      <w:numFmt w:val="lowerRoman"/>
+      <w:lvlText w:val="%6."/>
+      <w:lvlJc w:val="right"/>
+      <w:pPr>
+        <w:ind w:left="4320" w:hanging="180"/>
+      </w:pPr>
+    </w:lvl>
+    <w:lvl w:ilvl="6" w:tplc="0409000F" w:tentative="1">
+      <w:start w:val="1"/>
+      <w:numFmt w:val="decimal"/>
+      <w:lvlText w:val="%7."/>
+      <w:lvlJc w:val="left"/>
+      <w:pPr>
+        <w:ind w:left="5040" w:hanging="360"/>
+      </w:pPr>
+    </w:lvl>
+    <w:lvl w:ilvl="7" w:tplc="04090019" w:tentative="1">
+      <w:start w:val="1"/>
+      <w:numFmt w:val="lowerLetter"/>
+      <w:lvlText w:val="%8."/>
+      <w:lvlJc w:val="left"/>
+      <w:pPr>
+        <w:ind w:left="5760" w:hanging="360"/>
+      </w:pPr>
+    </w:lvl>
+    <w:lvl w:ilvl="8" w:tplc="0409001B" w:tentative="1">
+      <w:start w:val="1"/>
+      <w:numFmt w:val="lowerRoman"/>
+      <w:lvlText w:val="%9."/>
+      <w:lvlJc w:val="right"/>
+      <w:pPr>
+        <w:ind w:left="6480" w:hanging="180"/>
+      </w:pPr>
+    </w:lvl>
+  </w:abstractNum>
+  <w:abstractNum w:abstractNumId="6" w15:restartNumberingAfterBreak="0">
+    <w:nsid w:val="496A330B"/>
+    <w:multiLevelType w:val="hybridMultilevel"/>
+    <w:tmpl w:val="730855C0"/>
+    <w:lvl w:ilvl="0" w:tplc="04090011">
+      <w:start w:val="1"/>
+      <w:numFmt w:val="decimal"/>
+      <w:lvlText w:val="%1)"/>
+      <w:lvlJc w:val="left"/>
+      <w:pPr>
+        <w:ind w:left="720" w:hanging="360"/>
+      </w:pPr>
+      <w:rPr>
+        <w:rFonts w:hint="default"/>
+      </w:rPr>
+    </w:lvl>
+    <w:lvl w:ilvl="1" w:tplc="04090019" w:tentative="1">
+      <w:start w:val="1"/>
+      <w:numFmt w:val="lowerLetter"/>
+      <w:lvlText w:val="%2."/>
+      <w:lvlJc w:val="left"/>
+      <w:pPr>
+        <w:ind w:left="1440" w:hanging="360"/>
+      </w:pPr>
+    </w:lvl>
+    <w:lvl w:ilvl="2" w:tplc="0409001B" w:tentative="1">
+      <w:start w:val="1"/>
+      <w:numFmt w:val="lowerRoman"/>
+      <w:lvlText w:val="%3."/>
+      <w:lvlJc w:val="right"/>
+      <w:pPr>
+        <w:ind w:left="2160" w:hanging="180"/>
+      </w:pPr>
+    </w:lvl>
+    <w:lvl w:ilvl="3" w:tplc="0409000F" w:tentative="1">
+      <w:start w:val="1"/>
+      <w:numFmt w:val="decimal"/>
+      <w:lvlText w:val="%4."/>
+      <w:lvlJc w:val="left"/>
+      <w:pPr>
+        <w:ind w:left="2880" w:hanging="360"/>
+      </w:pPr>
+    </w:lvl>
+    <w:lvl w:ilvl="4" w:tplc="04090019" w:tentative="1">
+      <w:start w:val="1"/>
+      <w:numFmt w:val="lowerLetter"/>
+      <w:lvlText w:val="%5."/>
+      <w:lvlJc w:val="left"/>
+      <w:pPr>
+        <w:ind w:left="3600" w:hanging="360"/>
+      </w:pPr>
+    </w:lvl>
+    <w:lvl w:ilvl="5" w:tplc="0409001B" w:tentative="1">
+      <w:start w:val="1"/>
+      <w:numFmt w:val="lowerRoman"/>
+      <w:lvlText w:val="%6."/>
+      <w:lvlJc w:val="right"/>
+      <w:pPr>
+        <w:ind w:left="4320" w:hanging="180"/>
+      </w:pPr>
+    </w:lvl>
+    <w:lvl w:ilvl="6" w:tplc="0409000F" w:tentative="1">
+      <w:start w:val="1"/>
+      <w:numFmt w:val="decimal"/>
+      <w:lvlText w:val="%7."/>
+      <w:lvlJc w:val="left"/>
+      <w:pPr>
+        <w:ind w:left="5040" w:hanging="360"/>
+      </w:pPr>
+    </w:lvl>
+    <w:lvl w:ilvl="7" w:tplc="04090019" w:tentative="1">
+      <w:start w:val="1"/>
+      <w:numFmt w:val="lowerLetter"/>
+      <w:lvlText w:val="%8."/>
+      <w:lvlJc w:val="left"/>
+      <w:pPr>
+        <w:ind w:left="5760" w:hanging="360"/>
+      </w:pPr>
+    </w:lvl>
+    <w:lvl w:ilvl="8" w:tplc="0409001B" w:tentative="1">
+      <w:start w:val="1"/>
+      <w:numFmt w:val="lowerRoman"/>
+      <w:lvlText w:val="%9."/>
+      <w:lvlJc w:val="right"/>
+      <w:pPr>
+        <w:ind w:left="6480" w:hanging="180"/>
+      </w:pPr>
+    </w:lvl>
+  </w:abstractNum>
+  <w:abstractNum w:abstractNumId="7" w15:restartNumberingAfterBreak="0">
     <w:nsid w:val="4A55701E"/>
     <w:multiLevelType w:val="multilevel"/>
     <w:tmpl w:val="A1C6C98E"/>
@@ -2279,11 +3334,307 @@
       </w:rPr>
     </w:lvl>
   </w:abstractNum>
+  <w:abstractNum w:abstractNumId="8" w15:restartNumberingAfterBreak="0">
+    <w:nsid w:val="5C7B2581"/>
+    <w:multiLevelType w:val="hybridMultilevel"/>
+    <w:tmpl w:val="7E8405BA"/>
+    <w:lvl w:ilvl="0" w:tplc="04090011">
+      <w:start w:val="1"/>
+      <w:numFmt w:val="decimal"/>
+      <w:lvlText w:val="%1)"/>
+      <w:lvlJc w:val="left"/>
+      <w:pPr>
+        <w:ind w:left="720" w:hanging="360"/>
+      </w:pPr>
+      <w:rPr>
+        <w:rFonts w:hint="default"/>
+      </w:rPr>
+    </w:lvl>
+    <w:lvl w:ilvl="1" w:tplc="04090019" w:tentative="1">
+      <w:start w:val="1"/>
+      <w:numFmt w:val="lowerLetter"/>
+      <w:lvlText w:val="%2."/>
+      <w:lvlJc w:val="left"/>
+      <w:pPr>
+        <w:ind w:left="1440" w:hanging="360"/>
+      </w:pPr>
+    </w:lvl>
+    <w:lvl w:ilvl="2" w:tplc="0409001B" w:tentative="1">
+      <w:start w:val="1"/>
+      <w:numFmt w:val="lowerRoman"/>
+      <w:lvlText w:val="%3."/>
+      <w:lvlJc w:val="right"/>
+      <w:pPr>
+        <w:ind w:left="2160" w:hanging="180"/>
+      </w:pPr>
+    </w:lvl>
+    <w:lvl w:ilvl="3" w:tplc="0409000F" w:tentative="1">
+      <w:start w:val="1"/>
+      <w:numFmt w:val="decimal"/>
+      <w:lvlText w:val="%4."/>
+      <w:lvlJc w:val="left"/>
+      <w:pPr>
+        <w:ind w:left="2880" w:hanging="360"/>
+      </w:pPr>
+    </w:lvl>
+    <w:lvl w:ilvl="4" w:tplc="04090019" w:tentative="1">
+      <w:start w:val="1"/>
+      <w:numFmt w:val="lowerLetter"/>
+      <w:lvlText w:val="%5."/>
+      <w:lvlJc w:val="left"/>
+      <w:pPr>
+        <w:ind w:left="3600" w:hanging="360"/>
+      </w:pPr>
+    </w:lvl>
+    <w:lvl w:ilvl="5" w:tplc="0409001B" w:tentative="1">
+      <w:start w:val="1"/>
+      <w:numFmt w:val="lowerRoman"/>
+      <w:lvlText w:val="%6."/>
+      <w:lvlJc w:val="right"/>
+      <w:pPr>
+        <w:ind w:left="4320" w:hanging="180"/>
+      </w:pPr>
+    </w:lvl>
+    <w:lvl w:ilvl="6" w:tplc="0409000F" w:tentative="1">
+      <w:start w:val="1"/>
+      <w:numFmt w:val="decimal"/>
+      <w:lvlText w:val="%7."/>
+      <w:lvlJc w:val="left"/>
+      <w:pPr>
+        <w:ind w:left="5040" w:hanging="360"/>
+      </w:pPr>
+    </w:lvl>
+    <w:lvl w:ilvl="7" w:tplc="04090019" w:tentative="1">
+      <w:start w:val="1"/>
+      <w:numFmt w:val="lowerLetter"/>
+      <w:lvlText w:val="%8."/>
+      <w:lvlJc w:val="left"/>
+      <w:pPr>
+        <w:ind w:left="5760" w:hanging="360"/>
+      </w:pPr>
+    </w:lvl>
+    <w:lvl w:ilvl="8" w:tplc="0409001B" w:tentative="1">
+      <w:start w:val="1"/>
+      <w:numFmt w:val="lowerRoman"/>
+      <w:lvlText w:val="%9."/>
+      <w:lvlJc w:val="right"/>
+      <w:pPr>
+        <w:ind w:left="6480" w:hanging="180"/>
+      </w:pPr>
+    </w:lvl>
+  </w:abstractNum>
+  <w:abstractNum w:abstractNumId="9" w15:restartNumberingAfterBreak="0">
+    <w:nsid w:val="5D0969D1"/>
+    <w:multiLevelType w:val="hybridMultilevel"/>
+    <w:tmpl w:val="169A6EDE"/>
+    <w:lvl w:ilvl="0" w:tplc="D4A8B046">
+      <w:start w:val="1"/>
+      <w:numFmt w:val="decimal"/>
+      <w:lvlText w:val="%1)"/>
+      <w:lvlJc w:val="left"/>
+      <w:pPr>
+        <w:ind w:left="720" w:hanging="360"/>
+      </w:pPr>
+      <w:rPr>
+        <w:rFonts w:hint="default"/>
+        <w:color w:val="000000"/>
+      </w:rPr>
+    </w:lvl>
+    <w:lvl w:ilvl="1" w:tplc="04090019" w:tentative="1">
+      <w:start w:val="1"/>
+      <w:numFmt w:val="lowerLetter"/>
+      <w:lvlText w:val="%2."/>
+      <w:lvlJc w:val="left"/>
+      <w:pPr>
+        <w:ind w:left="1440" w:hanging="360"/>
+      </w:pPr>
+    </w:lvl>
+    <w:lvl w:ilvl="2" w:tplc="0409001B" w:tentative="1">
+      <w:start w:val="1"/>
+      <w:numFmt w:val="lowerRoman"/>
+      <w:lvlText w:val="%3."/>
+      <w:lvlJc w:val="right"/>
+      <w:pPr>
+        <w:ind w:left="2160" w:hanging="180"/>
+      </w:pPr>
+    </w:lvl>
+    <w:lvl w:ilvl="3" w:tplc="0409000F" w:tentative="1">
+      <w:start w:val="1"/>
+      <w:numFmt w:val="decimal"/>
+      <w:lvlText w:val="%4."/>
+      <w:lvlJc w:val="left"/>
+      <w:pPr>
+        <w:ind w:left="2880" w:hanging="360"/>
+      </w:pPr>
+    </w:lvl>
+    <w:lvl w:ilvl="4" w:tplc="04090019" w:tentative="1">
+      <w:start w:val="1"/>
+      <w:numFmt w:val="lowerLetter"/>
+      <w:lvlText w:val="%5."/>
+      <w:lvlJc w:val="left"/>
+      <w:pPr>
+        <w:ind w:left="3600" w:hanging="360"/>
+      </w:pPr>
+    </w:lvl>
+    <w:lvl w:ilvl="5" w:tplc="0409001B" w:tentative="1">
+      <w:start w:val="1"/>
+      <w:numFmt w:val="lowerRoman"/>
+      <w:lvlText w:val="%6."/>
+      <w:lvlJc w:val="right"/>
+      <w:pPr>
+        <w:ind w:left="4320" w:hanging="180"/>
+      </w:pPr>
+    </w:lvl>
+    <w:lvl w:ilvl="6" w:tplc="0409000F" w:tentative="1">
+      <w:start w:val="1"/>
+      <w:numFmt w:val="decimal"/>
+      <w:lvlText w:val="%7."/>
+      <w:lvlJc w:val="left"/>
+      <w:pPr>
+        <w:ind w:left="5040" w:hanging="360"/>
+      </w:pPr>
+    </w:lvl>
+    <w:lvl w:ilvl="7" w:tplc="04090019" w:tentative="1">
+      <w:start w:val="1"/>
+      <w:numFmt w:val="lowerLetter"/>
+      <w:lvlText w:val="%8."/>
+      <w:lvlJc w:val="left"/>
+      <w:pPr>
+        <w:ind w:left="5760" w:hanging="360"/>
+      </w:pPr>
+    </w:lvl>
+    <w:lvl w:ilvl="8" w:tplc="0409001B" w:tentative="1">
+      <w:start w:val="1"/>
+      <w:numFmt w:val="lowerRoman"/>
+      <w:lvlText w:val="%9."/>
+      <w:lvlJc w:val="right"/>
+      <w:pPr>
+        <w:ind w:left="6480" w:hanging="180"/>
+      </w:pPr>
+    </w:lvl>
+  </w:abstractNum>
+  <w:abstractNum w:abstractNumId="10" w15:restartNumberingAfterBreak="0">
+    <w:nsid w:val="669116B5"/>
+    <w:multiLevelType w:val="hybridMultilevel"/>
+    <w:tmpl w:val="3B244060"/>
+    <w:lvl w:ilvl="0" w:tplc="196E1912">
+      <w:start w:val="1"/>
+      <w:numFmt w:val="decimal"/>
+      <w:lvlText w:val="%1)"/>
+      <w:lvlJc w:val="left"/>
+      <w:pPr>
+        <w:ind w:left="720" w:hanging="360"/>
+      </w:pPr>
+      <w:rPr>
+        <w:rFonts w:hint="default"/>
+        <w:color w:val="000000"/>
+      </w:rPr>
+    </w:lvl>
+    <w:lvl w:ilvl="1" w:tplc="04090019" w:tentative="1">
+      <w:start w:val="1"/>
+      <w:numFmt w:val="lowerLetter"/>
+      <w:lvlText w:val="%2."/>
+      <w:lvlJc w:val="left"/>
+      <w:pPr>
+        <w:ind w:left="1440" w:hanging="360"/>
+      </w:pPr>
+    </w:lvl>
+    <w:lvl w:ilvl="2" w:tplc="0409001B" w:tentative="1">
+      <w:start w:val="1"/>
+      <w:numFmt w:val="lowerRoman"/>
+      <w:lvlText w:val="%3."/>
+      <w:lvlJc w:val="right"/>
+      <w:pPr>
+        <w:ind w:left="2160" w:hanging="180"/>
+      </w:pPr>
+    </w:lvl>
+    <w:lvl w:ilvl="3" w:tplc="0409000F" w:tentative="1">
+      <w:start w:val="1"/>
+      <w:numFmt w:val="decimal"/>
+      <w:lvlText w:val="%4."/>
+      <w:lvlJc w:val="left"/>
+      <w:pPr>
+        <w:ind w:left="2880" w:hanging="360"/>
+      </w:pPr>
+    </w:lvl>
+    <w:lvl w:ilvl="4" w:tplc="04090019" w:tentative="1">
+      <w:start w:val="1"/>
+      <w:numFmt w:val="lowerLetter"/>
+      <w:lvlText w:val="%5."/>
+      <w:lvlJc w:val="left"/>
+      <w:pPr>
+        <w:ind w:left="3600" w:hanging="360"/>
+      </w:pPr>
+    </w:lvl>
+    <w:lvl w:ilvl="5" w:tplc="0409001B" w:tentative="1">
+      <w:start w:val="1"/>
+      <w:numFmt w:val="lowerRoman"/>
+      <w:lvlText w:val="%6."/>
+      <w:lvlJc w:val="right"/>
+      <w:pPr>
+        <w:ind w:left="4320" w:hanging="180"/>
+      </w:pPr>
+    </w:lvl>
+    <w:lvl w:ilvl="6" w:tplc="0409000F" w:tentative="1">
+      <w:start w:val="1"/>
+      <w:numFmt w:val="decimal"/>
+      <w:lvlText w:val="%7."/>
+      <w:lvlJc w:val="left"/>
+      <w:pPr>
+        <w:ind w:left="5040" w:hanging="360"/>
+      </w:pPr>
+    </w:lvl>
+    <w:lvl w:ilvl="7" w:tplc="04090019" w:tentative="1">
+      <w:start w:val="1"/>
+      <w:numFmt w:val="lowerLetter"/>
+      <w:lvlText w:val="%8."/>
+      <w:lvlJc w:val="left"/>
+      <w:pPr>
+        <w:ind w:left="5760" w:hanging="360"/>
+      </w:pPr>
+    </w:lvl>
+    <w:lvl w:ilvl="8" w:tplc="0409001B" w:tentative="1">
+      <w:start w:val="1"/>
+      <w:numFmt w:val="lowerRoman"/>
+      <w:lvlText w:val="%9."/>
+      <w:lvlJc w:val="right"/>
+      <w:pPr>
+        <w:ind w:left="6480" w:hanging="180"/>
+      </w:pPr>
+    </w:lvl>
+  </w:abstractNum>
   <w:num w:numId="1" w16cid:durableId="1519543136">
-    <w:abstractNumId w:val="1"/>
+    <w:abstractNumId w:val="7"/>
   </w:num>
   <w:num w:numId="2" w16cid:durableId="1225414530">
     <w:abstractNumId w:val="0"/>
+  </w:num>
+  <w:num w:numId="3" w16cid:durableId="2003003773">
+    <w:abstractNumId w:val="1"/>
+  </w:num>
+  <w:num w:numId="4" w16cid:durableId="267933232">
+    <w:abstractNumId w:val="6"/>
+  </w:num>
+  <w:num w:numId="5" w16cid:durableId="1063408046">
+    <w:abstractNumId w:val="5"/>
+  </w:num>
+  <w:num w:numId="6" w16cid:durableId="1673802788">
+    <w:abstractNumId w:val="10"/>
+  </w:num>
+  <w:num w:numId="7" w16cid:durableId="1934585357">
+    <w:abstractNumId w:val="8"/>
+  </w:num>
+  <w:num w:numId="8" w16cid:durableId="1512646233">
+    <w:abstractNumId w:val="9"/>
+  </w:num>
+  <w:num w:numId="9" w16cid:durableId="795608789">
+    <w:abstractNumId w:val="2"/>
+  </w:num>
+  <w:num w:numId="10" w16cid:durableId="1544706497">
+    <w:abstractNumId w:val="4"/>
+  </w:num>
+  <w:num w:numId="11" w16cid:durableId="1414665158">
+    <w:abstractNumId w:val="3"/>
   </w:num>
 </w:numbering>
 </file>
@@ -2719,6 +4070,7 @@
   <w:style w:type="character" w:default="1" w:styleId="DefaultParagraphFont">
     <w:name w:val="Default Paragraph Font"/>
     <w:uiPriority w:val="1"/>
+    <w:semiHidden/>
     <w:unhideWhenUsed/>
   </w:style>
   <w:style w:type="table" w:default="1" w:styleId="TableNormal">
@@ -2844,7 +4196,6 @@
     <w:name w:val="Normal (Web)"/>
     <w:basedOn w:val="Normal"/>
     <w:uiPriority w:val="99"/>
-    <w:semiHidden/>
     <w:unhideWhenUsed/>
     <w:rsid w:val="005568CC"/>
     <w:pPr>

</xml_diff>